<commit_message>
my timesheet, and what ive done for prototyping
</commit_message>
<xml_diff>
--- a/docs/timesheet/daw54 Timesheet.docx
+++ b/docs/timesheet/daw54 Timesheet.docx
@@ -67,7 +67,7 @@
         <w:rPr>
           <w:noProof/>
         </w:rPr>
-        <w:t>Thursday, November 20, 2014</w:t>
+        <w:t>Sunday, December 07, 2014</w:t>
       </w:r>
       <w:r>
         <w:fldChar w:fldCharType="end"/>
@@ -727,24 +727,19 @@
               <w:bottom w:val="single" w:sz="4" w:space="0" w:color="00000A"/>
               <w:right w:val="single" w:sz="4" w:space="0" w:color="00000A"/>
             </w:tcBorders>
-            <w:shd w:val="clear" w:color="auto" w:fill="auto"/>
-            <w:tcMar>
-              <w:left w:w="216" w:type="dxa"/>
-            </w:tcMar>
-          </w:tcPr>
-          <w:p>
-            <w:pPr>
-              <w:jc w:val="center"/>
-              <w:rPr>
-                <w:rFonts w:cs="Arial"/>
-              </w:rPr>
-            </w:pPr>
-            <w:r>
-              <w:rPr>
-                <w:rFonts w:cs="Arial"/>
-              </w:rPr>
-              <w:t>15/10/14</w:t>
-            </w:r>
+            <w:shd w:val="clear" w:color="auto" w:fill="000000" w:themeFill="text1"/>
+            <w:tcMar>
+              <w:left w:w="216" w:type="dxa"/>
+            </w:tcMar>
+          </w:tcPr>
+          <w:p>
+            <w:pPr>
+              <w:jc w:val="center"/>
+              <w:rPr>
+                <w:rFonts w:cs="Arial"/>
+                <w:color w:val="000000" w:themeColor="text1"/>
+              </w:rPr>
+            </w:pPr>
           </w:p>
         </w:tc>
         <w:tc>
@@ -757,15 +752,16 @@
               <w:bottom w:val="single" w:sz="4" w:space="0" w:color="00000A"/>
               <w:right w:val="single" w:sz="4" w:space="0" w:color="00000A"/>
             </w:tcBorders>
-            <w:shd w:val="clear" w:color="auto" w:fill="auto"/>
-            <w:tcMar>
-              <w:left w:w="216" w:type="dxa"/>
-            </w:tcMar>
-          </w:tcPr>
-          <w:p>
-            <w:pPr>
-              <w:rPr>
-                <w:rFonts w:cs="Arial"/>
+            <w:shd w:val="clear" w:color="auto" w:fill="000000" w:themeFill="text1"/>
+            <w:tcMar>
+              <w:left w:w="216" w:type="dxa"/>
+            </w:tcMar>
+          </w:tcPr>
+          <w:p>
+            <w:pPr>
+              <w:rPr>
+                <w:rFonts w:cs="Arial"/>
+                <w:color w:val="000000" w:themeColor="text1"/>
               </w:rPr>
             </w:pPr>
           </w:p>
@@ -779,16 +775,17 @@
               <w:bottom w:val="single" w:sz="4" w:space="0" w:color="00000A"/>
               <w:right w:val="single" w:sz="4" w:space="0" w:color="00000A"/>
             </w:tcBorders>
-            <w:shd w:val="clear" w:color="auto" w:fill="auto"/>
-            <w:tcMar>
-              <w:left w:w="216" w:type="dxa"/>
-            </w:tcMar>
-          </w:tcPr>
-          <w:p>
-            <w:pPr>
-              <w:jc w:val="center"/>
-              <w:rPr>
-                <w:rFonts w:cs="Arial"/>
+            <w:shd w:val="clear" w:color="auto" w:fill="000000" w:themeFill="text1"/>
+            <w:tcMar>
+              <w:left w:w="216" w:type="dxa"/>
+            </w:tcMar>
+          </w:tcPr>
+          <w:p>
+            <w:pPr>
+              <w:jc w:val="center"/>
+              <w:rPr>
+                <w:rFonts w:cs="Arial"/>
+                <w:color w:val="000000" w:themeColor="text1"/>
               </w:rPr>
             </w:pPr>
           </w:p>
@@ -802,24 +799,19 @@
               <w:bottom w:val="single" w:sz="4" w:space="0" w:color="00000A"/>
               <w:right w:val="single" w:sz="4" w:space="0" w:color="00000A"/>
             </w:tcBorders>
-            <w:shd w:val="clear" w:color="auto" w:fill="auto"/>
-            <w:tcMar>
-              <w:left w:w="216" w:type="dxa"/>
-            </w:tcMar>
-          </w:tcPr>
-          <w:p>
-            <w:pPr>
-              <w:jc w:val="center"/>
-              <w:rPr>
-                <w:rFonts w:cs="Arial"/>
-              </w:rPr>
-            </w:pPr>
-            <w:r>
-              <w:rPr>
-                <w:rFonts w:cs="Arial"/>
-              </w:rPr>
-              <w:t>Minutes write up</w:t>
-            </w:r>
+            <w:shd w:val="clear" w:color="auto" w:fill="000000" w:themeFill="text1"/>
+            <w:tcMar>
+              <w:left w:w="216" w:type="dxa"/>
+            </w:tcMar>
+          </w:tcPr>
+          <w:p>
+            <w:pPr>
+              <w:jc w:val="center"/>
+              <w:rPr>
+                <w:rFonts w:cs="Arial"/>
+                <w:color w:val="000000" w:themeColor="text1"/>
+              </w:rPr>
+            </w:pPr>
           </w:p>
         </w:tc>
         <w:tc>
@@ -831,16 +823,17 @@
               <w:bottom w:val="single" w:sz="4" w:space="0" w:color="00000A"/>
               <w:right w:val="single" w:sz="4" w:space="0" w:color="00000A"/>
             </w:tcBorders>
-            <w:shd w:val="clear" w:color="auto" w:fill="auto"/>
-            <w:tcMar>
-              <w:left w:w="216" w:type="dxa"/>
-            </w:tcMar>
-          </w:tcPr>
-          <w:p>
-            <w:pPr>
-              <w:jc w:val="center"/>
-              <w:rPr>
-                <w:rFonts w:cs="Arial"/>
+            <w:shd w:val="clear" w:color="auto" w:fill="000000" w:themeFill="text1"/>
+            <w:tcMar>
+              <w:left w:w="216" w:type="dxa"/>
+            </w:tcMar>
+          </w:tcPr>
+          <w:p>
+            <w:pPr>
+              <w:jc w:val="center"/>
+              <w:rPr>
+                <w:rFonts w:cs="Arial"/>
+                <w:color w:val="000000" w:themeColor="text1"/>
               </w:rPr>
             </w:pPr>
           </w:p>
@@ -854,24 +847,19 @@
               <w:bottom w:val="single" w:sz="4" w:space="0" w:color="00000A"/>
               <w:right w:val="single" w:sz="4" w:space="0" w:color="00000A"/>
             </w:tcBorders>
-            <w:shd w:val="clear" w:color="auto" w:fill="auto"/>
-            <w:tcMar>
-              <w:left w:w="216" w:type="dxa"/>
-            </w:tcMar>
-          </w:tcPr>
-          <w:p>
-            <w:pPr>
-              <w:jc w:val="center"/>
-              <w:rPr>
-                <w:rFonts w:cs="Arial"/>
-              </w:rPr>
-            </w:pPr>
-            <w:r>
-              <w:rPr>
-                <w:rFonts w:cs="Arial"/>
-              </w:rPr>
-              <w:t>10 minutes</w:t>
-            </w:r>
+            <w:shd w:val="clear" w:color="auto" w:fill="000000" w:themeFill="text1"/>
+            <w:tcMar>
+              <w:left w:w="216" w:type="dxa"/>
+            </w:tcMar>
+          </w:tcPr>
+          <w:p>
+            <w:pPr>
+              <w:jc w:val="center"/>
+              <w:rPr>
+                <w:rFonts w:cs="Arial"/>
+                <w:color w:val="000000" w:themeColor="text1"/>
+              </w:rPr>
+            </w:pPr>
           </w:p>
         </w:tc>
       </w:tr>
@@ -904,7 +892,13 @@
               <w:rPr>
                 <w:rFonts w:cs="Arial"/>
               </w:rPr>
-              <w:t>14/10/14</w:t>
+              <w:t>14</w:t>
+            </w:r>
+            <w:r>
+              <w:rPr>
+                <w:rFonts w:cs="Arial"/>
+              </w:rPr>
+              <w:t>/10/14</w:t>
             </w:r>
           </w:p>
         </w:tc>
@@ -929,12 +923,6 @@
                 <w:rFonts w:cs="Arial"/>
               </w:rPr>
             </w:pPr>
-            <w:r>
-              <w:rPr>
-                <w:rFonts w:cs="Arial"/>
-              </w:rPr>
-              <w:t>SE_02_PPLAN_04</w:t>
-            </w:r>
           </w:p>
         </w:tc>
         <w:tc>
@@ -958,12 +946,6 @@
                 <w:rFonts w:cs="Arial"/>
               </w:rPr>
             </w:pPr>
-            <w:r>
-              <w:rPr>
-                <w:rFonts w:cs="Arial"/>
-              </w:rPr>
-              <w:t>Everyone</w:t>
-            </w:r>
           </w:p>
         </w:tc>
         <w:tc>
@@ -991,7 +973,7 @@
               <w:rPr>
                 <w:rFonts w:cs="Arial"/>
               </w:rPr>
-              <w:t>Extra meeting</w:t>
+              <w:t>Minutes write up</w:t>
             </w:r>
           </w:p>
         </w:tc>
@@ -1043,7 +1025,7 @@
               <w:rPr>
                 <w:rFonts w:cs="Arial"/>
               </w:rPr>
-              <w:t>2 hours</w:t>
+              <w:t>10 minutes</w:t>
             </w:r>
           </w:p>
         </w:tc>
@@ -1077,7 +1059,7 @@
               <w:rPr>
                 <w:rFonts w:cs="Arial"/>
               </w:rPr>
-              <w:t>21/10/14</w:t>
+              <w:t>14/10/14</w:t>
             </w:r>
           </w:p>
         </w:tc>
@@ -1102,6 +1084,12 @@
                 <w:rFonts w:cs="Arial"/>
               </w:rPr>
             </w:pPr>
+            <w:r>
+              <w:rPr>
+                <w:rFonts w:cs="Arial"/>
+              </w:rPr>
+              <w:t>SE_02_PPLAN_04</w:t>
+            </w:r>
           </w:p>
         </w:tc>
         <w:tc>
@@ -1125,6 +1113,12 @@
                 <w:rFonts w:cs="Arial"/>
               </w:rPr>
             </w:pPr>
+            <w:r>
+              <w:rPr>
+                <w:rFonts w:cs="Arial"/>
+              </w:rPr>
+              <w:t>Everyone</w:t>
+            </w:r>
           </w:p>
         </w:tc>
         <w:tc>
@@ -1152,7 +1146,7 @@
               <w:rPr>
                 <w:rFonts w:cs="Arial"/>
               </w:rPr>
-              <w:t>Minutes</w:t>
+              <w:t>Extra meeting</w:t>
             </w:r>
           </w:p>
         </w:tc>
@@ -1204,7 +1198,7 @@
               <w:rPr>
                 <w:rFonts w:cs="Arial"/>
               </w:rPr>
-              <w:t>10 minutes</w:t>
+              <w:t>2 hours</w:t>
             </w:r>
           </w:p>
         </w:tc>
@@ -1222,24 +1216,18 @@
               <w:bottom w:val="single" w:sz="4" w:space="0" w:color="00000A"/>
               <w:right w:val="single" w:sz="4" w:space="0" w:color="00000A"/>
             </w:tcBorders>
-            <w:shd w:val="clear" w:color="auto" w:fill="auto"/>
-            <w:tcMar>
-              <w:left w:w="216" w:type="dxa"/>
-            </w:tcMar>
-          </w:tcPr>
-          <w:p>
-            <w:pPr>
-              <w:jc w:val="center"/>
-              <w:rPr>
-                <w:rFonts w:cs="Arial"/>
-              </w:rPr>
-            </w:pPr>
-            <w:r>
-              <w:rPr>
-                <w:rFonts w:cs="Arial"/>
-              </w:rPr>
-              <w:t>21/10/14 – 24/10/14</w:t>
-            </w:r>
+            <w:shd w:val="clear" w:color="auto" w:fill="000000" w:themeFill="text1"/>
+            <w:tcMar>
+              <w:left w:w="216" w:type="dxa"/>
+            </w:tcMar>
+          </w:tcPr>
+          <w:p>
+            <w:pPr>
+              <w:jc w:val="center"/>
+              <w:rPr>
+                <w:rFonts w:cs="Arial"/>
+              </w:rPr>
+            </w:pPr>
           </w:p>
         </w:tc>
         <w:tc>
@@ -1252,23 +1240,17 @@
               <w:bottom w:val="single" w:sz="4" w:space="0" w:color="00000A"/>
               <w:right w:val="single" w:sz="4" w:space="0" w:color="00000A"/>
             </w:tcBorders>
-            <w:shd w:val="clear" w:color="auto" w:fill="auto"/>
-            <w:tcMar>
-              <w:left w:w="216" w:type="dxa"/>
-            </w:tcMar>
-          </w:tcPr>
-          <w:p>
-            <w:pPr>
-              <w:rPr>
-                <w:rFonts w:cs="Arial"/>
-              </w:rPr>
-            </w:pPr>
-            <w:r>
-              <w:rPr>
-                <w:rFonts w:cs="Arial"/>
-              </w:rPr>
-              <w:t>SE_02_PPLAN_04</w:t>
-            </w:r>
+            <w:shd w:val="clear" w:color="auto" w:fill="000000" w:themeFill="text1"/>
+            <w:tcMar>
+              <w:left w:w="216" w:type="dxa"/>
+            </w:tcMar>
+          </w:tcPr>
+          <w:p>
+            <w:pPr>
+              <w:rPr>
+                <w:rFonts w:cs="Arial"/>
+              </w:rPr>
+            </w:pPr>
           </w:p>
         </w:tc>
         <w:tc>
@@ -1280,7 +1262,7 @@
               <w:bottom w:val="single" w:sz="4" w:space="0" w:color="00000A"/>
               <w:right w:val="single" w:sz="4" w:space="0" w:color="00000A"/>
             </w:tcBorders>
-            <w:shd w:val="clear" w:color="auto" w:fill="auto"/>
+            <w:shd w:val="clear" w:color="auto" w:fill="000000" w:themeFill="text1"/>
             <w:tcMar>
               <w:left w:w="216" w:type="dxa"/>
             </w:tcMar>
@@ -1303,24 +1285,18 @@
               <w:bottom w:val="single" w:sz="4" w:space="0" w:color="00000A"/>
               <w:right w:val="single" w:sz="4" w:space="0" w:color="00000A"/>
             </w:tcBorders>
-            <w:shd w:val="clear" w:color="auto" w:fill="auto"/>
-            <w:tcMar>
-              <w:left w:w="216" w:type="dxa"/>
-            </w:tcMar>
-          </w:tcPr>
-          <w:p>
-            <w:pPr>
-              <w:jc w:val="center"/>
-              <w:rPr>
-                <w:rFonts w:cs="Arial"/>
-              </w:rPr>
-            </w:pPr>
-            <w:r>
-              <w:rPr>
-                <w:rFonts w:cs="Arial"/>
-              </w:rPr>
-              <w:t>Detailed web UI designs</w:t>
-            </w:r>
+            <w:shd w:val="clear" w:color="auto" w:fill="000000" w:themeFill="text1"/>
+            <w:tcMar>
+              <w:left w:w="216" w:type="dxa"/>
+            </w:tcMar>
+          </w:tcPr>
+          <w:p>
+            <w:pPr>
+              <w:jc w:val="center"/>
+              <w:rPr>
+                <w:rFonts w:cs="Arial"/>
+              </w:rPr>
+            </w:pPr>
           </w:p>
         </w:tc>
         <w:tc>
@@ -1332,7 +1308,7 @@
               <w:bottom w:val="single" w:sz="4" w:space="0" w:color="00000A"/>
               <w:right w:val="single" w:sz="4" w:space="0" w:color="00000A"/>
             </w:tcBorders>
-            <w:shd w:val="clear" w:color="auto" w:fill="auto"/>
+            <w:shd w:val="clear" w:color="auto" w:fill="000000" w:themeFill="text1"/>
             <w:tcMar>
               <w:left w:w="216" w:type="dxa"/>
             </w:tcMar>
@@ -1355,30 +1331,18 @@
               <w:bottom w:val="single" w:sz="4" w:space="0" w:color="00000A"/>
               <w:right w:val="single" w:sz="4" w:space="0" w:color="00000A"/>
             </w:tcBorders>
-            <w:shd w:val="clear" w:color="auto" w:fill="auto"/>
-            <w:tcMar>
-              <w:left w:w="216" w:type="dxa"/>
-            </w:tcMar>
-          </w:tcPr>
-          <w:p>
-            <w:pPr>
-              <w:jc w:val="center"/>
-              <w:rPr>
-                <w:rFonts w:cs="Arial"/>
-              </w:rPr>
-            </w:pPr>
-            <w:r>
-              <w:rPr>
-                <w:rFonts w:cs="Arial"/>
-              </w:rPr>
-              <w:t>8</w:t>
-            </w:r>
-            <w:r>
-              <w:rPr>
-                <w:rFonts w:cs="Arial"/>
-              </w:rPr>
-              <w:t xml:space="preserve"> hours</w:t>
-            </w:r>
+            <w:shd w:val="clear" w:color="auto" w:fill="000000" w:themeFill="text1"/>
+            <w:tcMar>
+              <w:left w:w="216" w:type="dxa"/>
+            </w:tcMar>
+          </w:tcPr>
+          <w:p>
+            <w:pPr>
+              <w:jc w:val="center"/>
+              <w:rPr>
+                <w:rFonts w:cs="Arial"/>
+              </w:rPr>
+            </w:pPr>
           </w:p>
         </w:tc>
       </w:tr>
@@ -1459,12 +1423,6 @@
                 <w:rFonts w:cs="Arial"/>
               </w:rPr>
             </w:pPr>
-            <w:r>
-              <w:rPr>
-                <w:rFonts w:cs="Arial"/>
-              </w:rPr>
-              <w:t>Everyone</w:t>
-            </w:r>
           </w:p>
         </w:tc>
         <w:tc>
@@ -1492,7 +1450,7 @@
               <w:rPr>
                 <w:rFonts w:cs="Arial"/>
               </w:rPr>
-              <w:t>Extra meeting</w:t>
+              <w:t>Minutes</w:t>
             </w:r>
           </w:p>
         </w:tc>
@@ -1544,7 +1502,7 @@
               <w:rPr>
                 <w:rFonts w:cs="Arial"/>
               </w:rPr>
-              <w:t>2 hours</w:t>
+              <w:t>10 minutes</w:t>
             </w:r>
           </w:p>
         </w:tc>
@@ -1574,13 +1532,11 @@
                 <w:rFonts w:cs="Arial"/>
               </w:rPr>
             </w:pPr>
-            <w:bookmarkStart w:id="0" w:name="OLE_LINK6"/>
-            <w:bookmarkEnd w:id="0"/>
-            <w:r>
-              <w:rPr>
-                <w:rFonts w:cs="Arial"/>
-              </w:rPr>
-              <w:t>28/10/14</w:t>
+            <w:r>
+              <w:rPr>
+                <w:rFonts w:cs="Arial"/>
+              </w:rPr>
+              <w:t>21/10/14 – 24/10/14</w:t>
             </w:r>
           </w:p>
         </w:tc>
@@ -1609,7 +1565,7 @@
               <w:rPr>
                 <w:rFonts w:cs="Arial"/>
               </w:rPr>
-              <w:t>SE_02_PPLAN_08</w:t>
+              <w:t>SE_02_PPLAN_04</w:t>
             </w:r>
           </w:p>
         </w:tc>
@@ -1634,12 +1590,6 @@
                 <w:rFonts w:cs="Arial"/>
               </w:rPr>
             </w:pPr>
-            <w:r>
-              <w:rPr>
-                <w:rFonts w:cs="Arial"/>
-              </w:rPr>
-              <w:t>Everyone</w:t>
-            </w:r>
           </w:p>
         </w:tc>
         <w:tc>
@@ -1667,7 +1617,7 @@
               <w:rPr>
                 <w:rFonts w:cs="Arial"/>
               </w:rPr>
-              <w:t>Extra meeting</w:t>
+              <w:t>Detailed web UI designs</w:t>
             </w:r>
           </w:p>
         </w:tc>
@@ -1719,7 +1669,13 @@
               <w:rPr>
                 <w:rFonts w:cs="Arial"/>
               </w:rPr>
-              <w:t>2 hours</w:t>
+              <w:t>8</w:t>
+            </w:r>
+            <w:r>
+              <w:rPr>
+                <w:rFonts w:cs="Arial"/>
+              </w:rPr>
+              <w:t xml:space="preserve"> hours</w:t>
             </w:r>
           </w:p>
         </w:tc>
@@ -1749,6 +1705,491 @@
                 <w:rFonts w:cs="Arial"/>
               </w:rPr>
             </w:pPr>
+            <w:r>
+              <w:rPr>
+                <w:rFonts w:cs="Arial"/>
+              </w:rPr>
+              <w:t>21/10/14</w:t>
+            </w:r>
+          </w:p>
+        </w:tc>
+        <w:tc>
+          <w:tcPr>
+            <w:tcW w:w="2474" w:type="dxa"/>
+            <w:gridSpan w:val="2"/>
+            <w:tcBorders>
+              <w:top w:val="single" w:sz="4" w:space="0" w:color="00000A"/>
+              <w:left w:val="single" w:sz="4" w:space="0" w:color="00000A"/>
+              <w:bottom w:val="single" w:sz="4" w:space="0" w:color="00000A"/>
+              <w:right w:val="single" w:sz="4" w:space="0" w:color="00000A"/>
+            </w:tcBorders>
+            <w:shd w:val="clear" w:color="auto" w:fill="auto"/>
+            <w:tcMar>
+              <w:left w:w="216" w:type="dxa"/>
+            </w:tcMar>
+          </w:tcPr>
+          <w:p>
+            <w:pPr>
+              <w:rPr>
+                <w:rFonts w:cs="Arial"/>
+              </w:rPr>
+            </w:pPr>
+          </w:p>
+        </w:tc>
+        <w:tc>
+          <w:tcPr>
+            <w:tcW w:w="1690" w:type="dxa"/>
+            <w:tcBorders>
+              <w:top w:val="single" w:sz="4" w:space="0" w:color="00000A"/>
+              <w:left w:val="single" w:sz="4" w:space="0" w:color="00000A"/>
+              <w:bottom w:val="single" w:sz="4" w:space="0" w:color="00000A"/>
+              <w:right w:val="single" w:sz="4" w:space="0" w:color="00000A"/>
+            </w:tcBorders>
+            <w:shd w:val="clear" w:color="auto" w:fill="auto"/>
+            <w:tcMar>
+              <w:left w:w="216" w:type="dxa"/>
+            </w:tcMar>
+          </w:tcPr>
+          <w:p>
+            <w:pPr>
+              <w:jc w:val="center"/>
+              <w:rPr>
+                <w:rFonts w:cs="Arial"/>
+              </w:rPr>
+            </w:pPr>
+            <w:r>
+              <w:rPr>
+                <w:rFonts w:cs="Arial"/>
+              </w:rPr>
+              <w:t>Everyone</w:t>
+            </w:r>
+          </w:p>
+        </w:tc>
+        <w:tc>
+          <w:tcPr>
+            <w:tcW w:w="1855" w:type="dxa"/>
+            <w:tcBorders>
+              <w:top w:val="single" w:sz="4" w:space="0" w:color="00000A"/>
+              <w:left w:val="single" w:sz="4" w:space="0" w:color="00000A"/>
+              <w:bottom w:val="single" w:sz="4" w:space="0" w:color="00000A"/>
+              <w:right w:val="single" w:sz="4" w:space="0" w:color="00000A"/>
+            </w:tcBorders>
+            <w:shd w:val="clear" w:color="auto" w:fill="auto"/>
+            <w:tcMar>
+              <w:left w:w="216" w:type="dxa"/>
+            </w:tcMar>
+          </w:tcPr>
+          <w:p>
+            <w:pPr>
+              <w:jc w:val="center"/>
+              <w:rPr>
+                <w:rFonts w:cs="Arial"/>
+              </w:rPr>
+            </w:pPr>
+            <w:r>
+              <w:rPr>
+                <w:rFonts w:cs="Arial"/>
+              </w:rPr>
+              <w:t>Extra meeting</w:t>
+            </w:r>
+          </w:p>
+        </w:tc>
+        <w:tc>
+          <w:tcPr>
+            <w:tcW w:w="1503" w:type="dxa"/>
+            <w:tcBorders>
+              <w:top w:val="single" w:sz="4" w:space="0" w:color="00000A"/>
+              <w:left w:val="single" w:sz="4" w:space="0" w:color="00000A"/>
+              <w:bottom w:val="single" w:sz="4" w:space="0" w:color="00000A"/>
+              <w:right w:val="single" w:sz="4" w:space="0" w:color="00000A"/>
+            </w:tcBorders>
+            <w:shd w:val="clear" w:color="auto" w:fill="auto"/>
+            <w:tcMar>
+              <w:left w:w="216" w:type="dxa"/>
+            </w:tcMar>
+          </w:tcPr>
+          <w:p>
+            <w:pPr>
+              <w:jc w:val="center"/>
+              <w:rPr>
+                <w:rFonts w:cs="Arial"/>
+              </w:rPr>
+            </w:pPr>
+          </w:p>
+        </w:tc>
+        <w:tc>
+          <w:tcPr>
+            <w:tcW w:w="1578" w:type="dxa"/>
+            <w:tcBorders>
+              <w:top w:val="single" w:sz="4" w:space="0" w:color="00000A"/>
+              <w:left w:val="single" w:sz="4" w:space="0" w:color="00000A"/>
+              <w:bottom w:val="single" w:sz="4" w:space="0" w:color="00000A"/>
+              <w:right w:val="single" w:sz="4" w:space="0" w:color="00000A"/>
+            </w:tcBorders>
+            <w:shd w:val="clear" w:color="auto" w:fill="auto"/>
+            <w:tcMar>
+              <w:left w:w="216" w:type="dxa"/>
+            </w:tcMar>
+          </w:tcPr>
+          <w:p>
+            <w:pPr>
+              <w:jc w:val="center"/>
+              <w:rPr>
+                <w:rFonts w:cs="Arial"/>
+              </w:rPr>
+            </w:pPr>
+            <w:r>
+              <w:rPr>
+                <w:rFonts w:cs="Arial"/>
+              </w:rPr>
+              <w:t>2 hours</w:t>
+            </w:r>
+          </w:p>
+        </w:tc>
+      </w:tr>
+      <w:tr>
+        <w:trPr>
+          <w:cantSplit/>
+        </w:trPr>
+        <w:tc>
+          <w:tcPr>
+            <w:tcW w:w="1690" w:type="dxa"/>
+            <w:tcBorders>
+              <w:top w:val="single" w:sz="4" w:space="0" w:color="00000A"/>
+              <w:left w:val="single" w:sz="4" w:space="0" w:color="00000A"/>
+              <w:bottom w:val="single" w:sz="4" w:space="0" w:color="00000A"/>
+              <w:right w:val="single" w:sz="4" w:space="0" w:color="00000A"/>
+            </w:tcBorders>
+            <w:shd w:val="clear" w:color="auto" w:fill="000000" w:themeFill="text1"/>
+            <w:tcMar>
+              <w:left w:w="216" w:type="dxa"/>
+            </w:tcMar>
+          </w:tcPr>
+          <w:p>
+            <w:pPr>
+              <w:jc w:val="center"/>
+              <w:rPr>
+                <w:rFonts w:cs="Arial"/>
+              </w:rPr>
+            </w:pPr>
+          </w:p>
+        </w:tc>
+        <w:tc>
+          <w:tcPr>
+            <w:tcW w:w="2474" w:type="dxa"/>
+            <w:gridSpan w:val="2"/>
+            <w:tcBorders>
+              <w:top w:val="single" w:sz="4" w:space="0" w:color="00000A"/>
+              <w:left w:val="single" w:sz="4" w:space="0" w:color="00000A"/>
+              <w:bottom w:val="single" w:sz="4" w:space="0" w:color="00000A"/>
+              <w:right w:val="single" w:sz="4" w:space="0" w:color="00000A"/>
+            </w:tcBorders>
+            <w:shd w:val="clear" w:color="auto" w:fill="000000" w:themeFill="text1"/>
+            <w:tcMar>
+              <w:left w:w="216" w:type="dxa"/>
+            </w:tcMar>
+          </w:tcPr>
+          <w:p>
+            <w:pPr>
+              <w:rPr>
+                <w:rFonts w:cs="Arial"/>
+              </w:rPr>
+            </w:pPr>
+          </w:p>
+        </w:tc>
+        <w:tc>
+          <w:tcPr>
+            <w:tcW w:w="1690" w:type="dxa"/>
+            <w:tcBorders>
+              <w:top w:val="single" w:sz="4" w:space="0" w:color="00000A"/>
+              <w:left w:val="single" w:sz="4" w:space="0" w:color="00000A"/>
+              <w:bottom w:val="single" w:sz="4" w:space="0" w:color="00000A"/>
+              <w:right w:val="single" w:sz="4" w:space="0" w:color="00000A"/>
+            </w:tcBorders>
+            <w:shd w:val="clear" w:color="auto" w:fill="000000" w:themeFill="text1"/>
+            <w:tcMar>
+              <w:left w:w="216" w:type="dxa"/>
+            </w:tcMar>
+          </w:tcPr>
+          <w:p>
+            <w:pPr>
+              <w:jc w:val="center"/>
+              <w:rPr>
+                <w:rFonts w:cs="Arial"/>
+              </w:rPr>
+            </w:pPr>
+          </w:p>
+        </w:tc>
+        <w:tc>
+          <w:tcPr>
+            <w:tcW w:w="1855" w:type="dxa"/>
+            <w:tcBorders>
+              <w:top w:val="single" w:sz="4" w:space="0" w:color="00000A"/>
+              <w:left w:val="single" w:sz="4" w:space="0" w:color="00000A"/>
+              <w:bottom w:val="single" w:sz="4" w:space="0" w:color="00000A"/>
+              <w:right w:val="single" w:sz="4" w:space="0" w:color="00000A"/>
+            </w:tcBorders>
+            <w:shd w:val="clear" w:color="auto" w:fill="000000" w:themeFill="text1"/>
+            <w:tcMar>
+              <w:left w:w="216" w:type="dxa"/>
+            </w:tcMar>
+          </w:tcPr>
+          <w:p>
+            <w:pPr>
+              <w:jc w:val="center"/>
+              <w:rPr>
+                <w:rFonts w:cs="Arial"/>
+              </w:rPr>
+            </w:pPr>
+          </w:p>
+        </w:tc>
+        <w:tc>
+          <w:tcPr>
+            <w:tcW w:w="1503" w:type="dxa"/>
+            <w:tcBorders>
+              <w:top w:val="single" w:sz="4" w:space="0" w:color="00000A"/>
+              <w:left w:val="single" w:sz="4" w:space="0" w:color="00000A"/>
+              <w:bottom w:val="single" w:sz="4" w:space="0" w:color="00000A"/>
+              <w:right w:val="single" w:sz="4" w:space="0" w:color="00000A"/>
+            </w:tcBorders>
+            <w:shd w:val="clear" w:color="auto" w:fill="000000" w:themeFill="text1"/>
+            <w:tcMar>
+              <w:left w:w="216" w:type="dxa"/>
+            </w:tcMar>
+          </w:tcPr>
+          <w:p>
+            <w:pPr>
+              <w:jc w:val="center"/>
+              <w:rPr>
+                <w:rFonts w:cs="Arial"/>
+              </w:rPr>
+            </w:pPr>
+          </w:p>
+        </w:tc>
+        <w:tc>
+          <w:tcPr>
+            <w:tcW w:w="1578" w:type="dxa"/>
+            <w:tcBorders>
+              <w:top w:val="single" w:sz="4" w:space="0" w:color="00000A"/>
+              <w:left w:val="single" w:sz="4" w:space="0" w:color="00000A"/>
+              <w:bottom w:val="single" w:sz="4" w:space="0" w:color="00000A"/>
+              <w:right w:val="single" w:sz="4" w:space="0" w:color="00000A"/>
+            </w:tcBorders>
+            <w:shd w:val="clear" w:color="auto" w:fill="000000" w:themeFill="text1"/>
+            <w:tcMar>
+              <w:left w:w="216" w:type="dxa"/>
+            </w:tcMar>
+          </w:tcPr>
+          <w:p>
+            <w:pPr>
+              <w:jc w:val="center"/>
+              <w:rPr>
+                <w:rFonts w:cs="Arial"/>
+              </w:rPr>
+            </w:pPr>
+          </w:p>
+        </w:tc>
+      </w:tr>
+      <w:tr>
+        <w:trPr>
+          <w:cantSplit/>
+        </w:trPr>
+        <w:tc>
+          <w:tcPr>
+            <w:tcW w:w="1690" w:type="dxa"/>
+            <w:tcBorders>
+              <w:top w:val="single" w:sz="4" w:space="0" w:color="00000A"/>
+              <w:left w:val="single" w:sz="4" w:space="0" w:color="00000A"/>
+              <w:bottom w:val="single" w:sz="4" w:space="0" w:color="00000A"/>
+              <w:right w:val="single" w:sz="4" w:space="0" w:color="00000A"/>
+            </w:tcBorders>
+            <w:shd w:val="clear" w:color="auto" w:fill="auto"/>
+            <w:tcMar>
+              <w:left w:w="216" w:type="dxa"/>
+            </w:tcMar>
+          </w:tcPr>
+          <w:p>
+            <w:pPr>
+              <w:jc w:val="center"/>
+              <w:rPr>
+                <w:rFonts w:cs="Arial"/>
+              </w:rPr>
+            </w:pPr>
+            <w:bookmarkStart w:id="0" w:name="OLE_LINK6"/>
+            <w:bookmarkEnd w:id="0"/>
+            <w:r>
+              <w:rPr>
+                <w:rFonts w:cs="Arial"/>
+              </w:rPr>
+              <w:t>28/10/14</w:t>
+            </w:r>
+          </w:p>
+        </w:tc>
+        <w:tc>
+          <w:tcPr>
+            <w:tcW w:w="2474" w:type="dxa"/>
+            <w:gridSpan w:val="2"/>
+            <w:tcBorders>
+              <w:top w:val="single" w:sz="4" w:space="0" w:color="00000A"/>
+              <w:left w:val="single" w:sz="4" w:space="0" w:color="00000A"/>
+              <w:bottom w:val="single" w:sz="4" w:space="0" w:color="00000A"/>
+              <w:right w:val="single" w:sz="4" w:space="0" w:color="00000A"/>
+            </w:tcBorders>
+            <w:shd w:val="clear" w:color="auto" w:fill="auto"/>
+            <w:tcMar>
+              <w:left w:w="216" w:type="dxa"/>
+            </w:tcMar>
+          </w:tcPr>
+          <w:p>
+            <w:pPr>
+              <w:rPr>
+                <w:rFonts w:cs="Arial"/>
+              </w:rPr>
+            </w:pPr>
+            <w:r>
+              <w:rPr>
+                <w:rFonts w:cs="Arial"/>
+              </w:rPr>
+              <w:t>SE_02_PPLAN_08</w:t>
+            </w:r>
+          </w:p>
+        </w:tc>
+        <w:tc>
+          <w:tcPr>
+            <w:tcW w:w="1690" w:type="dxa"/>
+            <w:tcBorders>
+              <w:top w:val="single" w:sz="4" w:space="0" w:color="00000A"/>
+              <w:left w:val="single" w:sz="4" w:space="0" w:color="00000A"/>
+              <w:bottom w:val="single" w:sz="4" w:space="0" w:color="00000A"/>
+              <w:right w:val="single" w:sz="4" w:space="0" w:color="00000A"/>
+            </w:tcBorders>
+            <w:shd w:val="clear" w:color="auto" w:fill="auto"/>
+            <w:tcMar>
+              <w:left w:w="216" w:type="dxa"/>
+            </w:tcMar>
+          </w:tcPr>
+          <w:p>
+            <w:pPr>
+              <w:jc w:val="center"/>
+              <w:rPr>
+                <w:rFonts w:cs="Arial"/>
+              </w:rPr>
+            </w:pPr>
+            <w:r>
+              <w:rPr>
+                <w:rFonts w:cs="Arial"/>
+              </w:rPr>
+              <w:t>Everyone</w:t>
+            </w:r>
+          </w:p>
+        </w:tc>
+        <w:tc>
+          <w:tcPr>
+            <w:tcW w:w="1855" w:type="dxa"/>
+            <w:tcBorders>
+              <w:top w:val="single" w:sz="4" w:space="0" w:color="00000A"/>
+              <w:left w:val="single" w:sz="4" w:space="0" w:color="00000A"/>
+              <w:bottom w:val="single" w:sz="4" w:space="0" w:color="00000A"/>
+              <w:right w:val="single" w:sz="4" w:space="0" w:color="00000A"/>
+            </w:tcBorders>
+            <w:shd w:val="clear" w:color="auto" w:fill="auto"/>
+            <w:tcMar>
+              <w:left w:w="216" w:type="dxa"/>
+            </w:tcMar>
+          </w:tcPr>
+          <w:p>
+            <w:pPr>
+              <w:jc w:val="center"/>
+              <w:rPr>
+                <w:rFonts w:cs="Arial"/>
+              </w:rPr>
+            </w:pPr>
+            <w:r>
+              <w:rPr>
+                <w:rFonts w:cs="Arial"/>
+              </w:rPr>
+              <w:t>Extra meeting</w:t>
+            </w:r>
+          </w:p>
+        </w:tc>
+        <w:tc>
+          <w:tcPr>
+            <w:tcW w:w="1503" w:type="dxa"/>
+            <w:tcBorders>
+              <w:top w:val="single" w:sz="4" w:space="0" w:color="00000A"/>
+              <w:left w:val="single" w:sz="4" w:space="0" w:color="00000A"/>
+              <w:bottom w:val="single" w:sz="4" w:space="0" w:color="00000A"/>
+              <w:right w:val="single" w:sz="4" w:space="0" w:color="00000A"/>
+            </w:tcBorders>
+            <w:shd w:val="clear" w:color="auto" w:fill="auto"/>
+            <w:tcMar>
+              <w:left w:w="216" w:type="dxa"/>
+            </w:tcMar>
+          </w:tcPr>
+          <w:p>
+            <w:pPr>
+              <w:jc w:val="center"/>
+              <w:rPr>
+                <w:rFonts w:cs="Arial"/>
+              </w:rPr>
+            </w:pPr>
+          </w:p>
+        </w:tc>
+        <w:tc>
+          <w:tcPr>
+            <w:tcW w:w="1578" w:type="dxa"/>
+            <w:tcBorders>
+              <w:top w:val="single" w:sz="4" w:space="0" w:color="00000A"/>
+              <w:left w:val="single" w:sz="4" w:space="0" w:color="00000A"/>
+              <w:bottom w:val="single" w:sz="4" w:space="0" w:color="00000A"/>
+              <w:right w:val="single" w:sz="4" w:space="0" w:color="00000A"/>
+            </w:tcBorders>
+            <w:shd w:val="clear" w:color="auto" w:fill="auto"/>
+            <w:tcMar>
+              <w:left w:w="216" w:type="dxa"/>
+            </w:tcMar>
+          </w:tcPr>
+          <w:p>
+            <w:pPr>
+              <w:jc w:val="center"/>
+              <w:rPr>
+                <w:rFonts w:cs="Arial"/>
+              </w:rPr>
+            </w:pPr>
+            <w:r>
+              <w:rPr>
+                <w:rFonts w:cs="Arial"/>
+              </w:rPr>
+              <w:t>2 hours</w:t>
+            </w:r>
+          </w:p>
+        </w:tc>
+      </w:tr>
+      <w:tr>
+        <w:trPr>
+          <w:cantSplit/>
+        </w:trPr>
+        <w:tc>
+          <w:tcPr>
+            <w:tcW w:w="1690" w:type="dxa"/>
+            <w:tcBorders>
+              <w:top w:val="single" w:sz="4" w:space="0" w:color="00000A"/>
+              <w:left w:val="single" w:sz="4" w:space="0" w:color="00000A"/>
+              <w:bottom w:val="single" w:sz="4" w:space="0" w:color="00000A"/>
+              <w:right w:val="single" w:sz="4" w:space="0" w:color="00000A"/>
+            </w:tcBorders>
+            <w:shd w:val="clear" w:color="auto" w:fill="auto"/>
+            <w:tcMar>
+              <w:left w:w="216" w:type="dxa"/>
+            </w:tcMar>
+          </w:tcPr>
+          <w:p>
+            <w:pPr>
+              <w:jc w:val="center"/>
+              <w:rPr>
+                <w:rFonts w:cs="Arial"/>
+              </w:rPr>
+            </w:pPr>
             <w:bookmarkStart w:id="1" w:name="OLE_LINK5"/>
             <w:bookmarkEnd w:id="1"/>
             <w:r>
@@ -1884,6 +2325,149 @@
               </w:rPr>
               <w:t>10 minutes</w:t>
             </w:r>
+          </w:p>
+        </w:tc>
+      </w:tr>
+      <w:tr>
+        <w:trPr>
+          <w:cantSplit/>
+        </w:trPr>
+        <w:tc>
+          <w:tcPr>
+            <w:tcW w:w="1690" w:type="dxa"/>
+            <w:tcBorders>
+              <w:top w:val="single" w:sz="4" w:space="0" w:color="00000A"/>
+              <w:left w:val="single" w:sz="4" w:space="0" w:color="00000A"/>
+              <w:bottom w:val="single" w:sz="4" w:space="0" w:color="00000A"/>
+              <w:right w:val="single" w:sz="4" w:space="0" w:color="00000A"/>
+            </w:tcBorders>
+            <w:shd w:val="clear" w:color="auto" w:fill="000000" w:themeFill="text1"/>
+            <w:tcMar>
+              <w:left w:w="216" w:type="dxa"/>
+            </w:tcMar>
+          </w:tcPr>
+          <w:p>
+            <w:pPr>
+              <w:jc w:val="center"/>
+              <w:rPr>
+                <w:rFonts w:cs="Arial"/>
+              </w:rPr>
+            </w:pPr>
+          </w:p>
+        </w:tc>
+        <w:tc>
+          <w:tcPr>
+            <w:tcW w:w="2474" w:type="dxa"/>
+            <w:gridSpan w:val="2"/>
+            <w:tcBorders>
+              <w:top w:val="single" w:sz="4" w:space="0" w:color="00000A"/>
+              <w:left w:val="single" w:sz="4" w:space="0" w:color="00000A"/>
+              <w:bottom w:val="single" w:sz="4" w:space="0" w:color="00000A"/>
+              <w:right w:val="single" w:sz="4" w:space="0" w:color="00000A"/>
+            </w:tcBorders>
+            <w:shd w:val="clear" w:color="auto" w:fill="000000" w:themeFill="text1"/>
+            <w:tcMar>
+              <w:left w:w="216" w:type="dxa"/>
+            </w:tcMar>
+          </w:tcPr>
+          <w:p>
+            <w:pPr>
+              <w:rPr>
+                <w:rFonts w:cs="Arial"/>
+              </w:rPr>
+            </w:pPr>
+          </w:p>
+        </w:tc>
+        <w:tc>
+          <w:tcPr>
+            <w:tcW w:w="1690" w:type="dxa"/>
+            <w:tcBorders>
+              <w:top w:val="single" w:sz="4" w:space="0" w:color="00000A"/>
+              <w:left w:val="single" w:sz="4" w:space="0" w:color="00000A"/>
+              <w:bottom w:val="single" w:sz="4" w:space="0" w:color="00000A"/>
+              <w:right w:val="single" w:sz="4" w:space="0" w:color="00000A"/>
+            </w:tcBorders>
+            <w:shd w:val="clear" w:color="auto" w:fill="000000" w:themeFill="text1"/>
+            <w:tcMar>
+              <w:left w:w="216" w:type="dxa"/>
+            </w:tcMar>
+          </w:tcPr>
+          <w:p>
+            <w:pPr>
+              <w:jc w:val="center"/>
+              <w:rPr>
+                <w:rFonts w:cs="Arial"/>
+              </w:rPr>
+            </w:pPr>
+          </w:p>
+        </w:tc>
+        <w:tc>
+          <w:tcPr>
+            <w:tcW w:w="1855" w:type="dxa"/>
+            <w:tcBorders>
+              <w:top w:val="single" w:sz="4" w:space="0" w:color="00000A"/>
+              <w:left w:val="single" w:sz="4" w:space="0" w:color="00000A"/>
+              <w:bottom w:val="single" w:sz="4" w:space="0" w:color="00000A"/>
+              <w:right w:val="single" w:sz="4" w:space="0" w:color="00000A"/>
+            </w:tcBorders>
+            <w:shd w:val="clear" w:color="auto" w:fill="000000" w:themeFill="text1"/>
+            <w:tcMar>
+              <w:left w:w="216" w:type="dxa"/>
+            </w:tcMar>
+          </w:tcPr>
+          <w:p>
+            <w:pPr>
+              <w:jc w:val="center"/>
+              <w:rPr>
+                <w:rFonts w:cs="Arial"/>
+              </w:rPr>
+            </w:pPr>
+          </w:p>
+        </w:tc>
+        <w:tc>
+          <w:tcPr>
+            <w:tcW w:w="1503" w:type="dxa"/>
+            <w:tcBorders>
+              <w:top w:val="single" w:sz="4" w:space="0" w:color="00000A"/>
+              <w:left w:val="single" w:sz="4" w:space="0" w:color="00000A"/>
+              <w:bottom w:val="single" w:sz="4" w:space="0" w:color="00000A"/>
+              <w:right w:val="single" w:sz="4" w:space="0" w:color="00000A"/>
+            </w:tcBorders>
+            <w:shd w:val="clear" w:color="auto" w:fill="000000" w:themeFill="text1"/>
+            <w:tcMar>
+              <w:left w:w="216" w:type="dxa"/>
+            </w:tcMar>
+          </w:tcPr>
+          <w:p>
+            <w:pPr>
+              <w:jc w:val="center"/>
+              <w:rPr>
+                <w:rFonts w:cs="Arial"/>
+              </w:rPr>
+            </w:pPr>
+          </w:p>
+        </w:tc>
+        <w:tc>
+          <w:tcPr>
+            <w:tcW w:w="1578" w:type="dxa"/>
+            <w:tcBorders>
+              <w:top w:val="single" w:sz="4" w:space="0" w:color="00000A"/>
+              <w:left w:val="single" w:sz="4" w:space="0" w:color="00000A"/>
+              <w:bottom w:val="single" w:sz="4" w:space="0" w:color="00000A"/>
+              <w:right w:val="single" w:sz="4" w:space="0" w:color="00000A"/>
+            </w:tcBorders>
+            <w:shd w:val="clear" w:color="auto" w:fill="000000" w:themeFill="text1"/>
+            <w:tcMar>
+              <w:left w:w="216" w:type="dxa"/>
+            </w:tcMar>
+          </w:tcPr>
+          <w:p>
+            <w:pPr>
+              <w:jc w:val="center"/>
+              <w:rPr>
+                <w:rFonts w:cs="Arial"/>
+              </w:rPr>
+            </w:pPr>
           </w:p>
         </w:tc>
       </w:tr>
@@ -2242,26 +2826,18 @@
               <w:bottom w:val="single" w:sz="4" w:space="0" w:color="00000A"/>
               <w:right w:val="single" w:sz="4" w:space="0" w:color="00000A"/>
             </w:tcBorders>
-            <w:shd w:val="clear" w:color="auto" w:fill="auto"/>
-            <w:tcMar>
-              <w:left w:w="216" w:type="dxa"/>
-            </w:tcMar>
-          </w:tcPr>
-          <w:p>
-            <w:pPr>
-              <w:jc w:val="center"/>
-              <w:rPr>
-                <w:rFonts w:cs="Arial"/>
-              </w:rPr>
-            </w:pPr>
-            <w:bookmarkStart w:id="2" w:name="OLE_LINK4"/>
-            <w:bookmarkEnd w:id="2"/>
-            <w:r>
-              <w:rPr>
-                <w:rFonts w:cs="Arial"/>
-              </w:rPr>
-              <w:t>14/11/14</w:t>
-            </w:r>
+            <w:shd w:val="clear" w:color="auto" w:fill="000000" w:themeFill="text1"/>
+            <w:tcMar>
+              <w:left w:w="216" w:type="dxa"/>
+            </w:tcMar>
+          </w:tcPr>
+          <w:p>
+            <w:pPr>
+              <w:jc w:val="center"/>
+              <w:rPr>
+                <w:rFonts w:cs="Arial"/>
+              </w:rPr>
+            </w:pPr>
           </w:p>
         </w:tc>
         <w:tc>
@@ -2274,50 +2850,18 @@
               <w:bottom w:val="single" w:sz="4" w:space="0" w:color="00000A"/>
               <w:right w:val="single" w:sz="4" w:space="0" w:color="00000A"/>
             </w:tcBorders>
-            <w:shd w:val="clear" w:color="auto" w:fill="auto"/>
-            <w:tcMar>
-              <w:left w:w="216" w:type="dxa"/>
-            </w:tcMar>
-          </w:tcPr>
-          <w:p>
-            <w:pPr>
-              <w:jc w:val="center"/>
-              <w:rPr>
-                <w:rFonts w:cs="Arial"/>
-              </w:rPr>
-            </w:pPr>
-            <w:r>
-              <w:rPr>
-                <w:rFonts w:cs="Arial"/>
-              </w:rPr>
-              <w:t>SE_02_DS_04_W</w:t>
-            </w:r>
-            <w:r>
-              <w:rPr>
-                <w:rFonts w:cs="Arial"/>
-              </w:rPr>
-              <w:t>/</w:t>
-            </w:r>
-          </w:p>
-          <w:p>
-            <w:pPr>
-              <w:jc w:val="center"/>
-              <w:rPr>
-                <w:rFonts w:cs="Arial"/>
-              </w:rPr>
-            </w:pPr>
-            <w:r>
-              <w:rPr>
-                <w:rFonts w:cs="Arial"/>
-              </w:rPr>
-              <w:t>SE_02_DS_05</w:t>
-            </w:r>
-            <w:r>
-              <w:rPr>
-                <w:rFonts w:cs="Arial"/>
-              </w:rPr>
-              <w:t>_W</w:t>
-            </w:r>
+            <w:shd w:val="clear" w:color="auto" w:fill="000000" w:themeFill="text1"/>
+            <w:tcMar>
+              <w:left w:w="216" w:type="dxa"/>
+            </w:tcMar>
+          </w:tcPr>
+          <w:p>
+            <w:pPr>
+              <w:jc w:val="center"/>
+              <w:rPr>
+                <w:rFonts w:cs="Arial"/>
+              </w:rPr>
+            </w:pPr>
           </w:p>
         </w:tc>
         <w:tc>
@@ -2329,24 +2873,18 @@
               <w:bottom w:val="single" w:sz="4" w:space="0" w:color="00000A"/>
               <w:right w:val="single" w:sz="4" w:space="0" w:color="00000A"/>
             </w:tcBorders>
-            <w:shd w:val="clear" w:color="auto" w:fill="auto"/>
-            <w:tcMar>
-              <w:left w:w="216" w:type="dxa"/>
-            </w:tcMar>
-          </w:tcPr>
-          <w:p>
-            <w:pPr>
-              <w:jc w:val="center"/>
-              <w:rPr>
-                <w:rFonts w:cs="Arial"/>
-              </w:rPr>
-            </w:pPr>
-            <w:r>
-              <w:rPr>
-                <w:rFonts w:cs="Arial"/>
-              </w:rPr>
-              <w:t>Jao14</w:t>
-            </w:r>
+            <w:shd w:val="clear" w:color="auto" w:fill="000000" w:themeFill="text1"/>
+            <w:tcMar>
+              <w:left w:w="216" w:type="dxa"/>
+            </w:tcMar>
+          </w:tcPr>
+          <w:p>
+            <w:pPr>
+              <w:jc w:val="center"/>
+              <w:rPr>
+                <w:rFonts w:cs="Arial"/>
+              </w:rPr>
+            </w:pPr>
           </w:p>
         </w:tc>
         <w:tc>
@@ -2358,24 +2896,18 @@
               <w:bottom w:val="single" w:sz="4" w:space="0" w:color="00000A"/>
               <w:right w:val="single" w:sz="4" w:space="0" w:color="00000A"/>
             </w:tcBorders>
-            <w:shd w:val="clear" w:color="auto" w:fill="auto"/>
-            <w:tcMar>
-              <w:left w:w="216" w:type="dxa"/>
-            </w:tcMar>
-          </w:tcPr>
-          <w:p>
-            <w:pPr>
-              <w:jc w:val="center"/>
-              <w:rPr>
-                <w:rFonts w:cs="Arial"/>
-              </w:rPr>
-            </w:pPr>
-            <w:r>
-              <w:rPr>
-                <w:rFonts w:cs="Arial"/>
-              </w:rPr>
-              <w:t>Extra meeting</w:t>
-            </w:r>
+            <w:shd w:val="clear" w:color="auto" w:fill="000000" w:themeFill="text1"/>
+            <w:tcMar>
+              <w:left w:w="216" w:type="dxa"/>
+            </w:tcMar>
+          </w:tcPr>
+          <w:p>
+            <w:pPr>
+              <w:jc w:val="center"/>
+              <w:rPr>
+                <w:rFonts w:cs="Arial"/>
+              </w:rPr>
+            </w:pPr>
           </w:p>
         </w:tc>
         <w:tc>
@@ -2387,7 +2919,7 @@
               <w:bottom w:val="single" w:sz="4" w:space="0" w:color="00000A"/>
               <w:right w:val="single" w:sz="4" w:space="0" w:color="00000A"/>
             </w:tcBorders>
-            <w:shd w:val="clear" w:color="auto" w:fill="auto"/>
+            <w:shd w:val="clear" w:color="auto" w:fill="000000" w:themeFill="text1"/>
             <w:tcMar>
               <w:left w:w="216" w:type="dxa"/>
             </w:tcMar>
@@ -2410,24 +2942,18 @@
               <w:bottom w:val="single" w:sz="4" w:space="0" w:color="00000A"/>
               <w:right w:val="single" w:sz="4" w:space="0" w:color="00000A"/>
             </w:tcBorders>
-            <w:shd w:val="clear" w:color="auto" w:fill="auto"/>
-            <w:tcMar>
-              <w:left w:w="216" w:type="dxa"/>
-            </w:tcMar>
-          </w:tcPr>
-          <w:p>
-            <w:pPr>
-              <w:jc w:val="center"/>
-              <w:rPr>
-                <w:rFonts w:cs="Arial"/>
-              </w:rPr>
-            </w:pPr>
-            <w:r>
-              <w:rPr>
-                <w:rFonts w:cs="Arial"/>
-              </w:rPr>
-              <w:t>1 hour</w:t>
-            </w:r>
+            <w:shd w:val="clear" w:color="auto" w:fill="000000" w:themeFill="text1"/>
+            <w:tcMar>
+              <w:left w:w="216" w:type="dxa"/>
+            </w:tcMar>
+          </w:tcPr>
+          <w:p>
+            <w:pPr>
+              <w:jc w:val="center"/>
+              <w:rPr>
+                <w:rFonts w:cs="Arial"/>
+              </w:rPr>
+            </w:pPr>
           </w:p>
         </w:tc>
       </w:tr>
@@ -2456,6 +2982,8 @@
                 <w:rFonts w:cs="Arial"/>
               </w:rPr>
             </w:pPr>
+            <w:bookmarkStart w:id="2" w:name="OLE_LINK4"/>
+            <w:bookmarkEnd w:id="2"/>
             <w:r>
               <w:rPr>
                 <w:rFonts w:cs="Arial"/>
@@ -2496,7 +3024,27 @@
               <w:rPr>
                 <w:rFonts w:cs="Arial"/>
               </w:rPr>
-              <w:t xml:space="preserve"> </w:t>
+              <w:t>/</w:t>
+            </w:r>
+          </w:p>
+          <w:p>
+            <w:pPr>
+              <w:jc w:val="center"/>
+              <w:rPr>
+                <w:rFonts w:cs="Arial"/>
+              </w:rPr>
+            </w:pPr>
+            <w:r>
+              <w:rPr>
+                <w:rFonts w:cs="Arial"/>
+              </w:rPr>
+              <w:t>SE_02_DS_05</w:t>
+            </w:r>
+            <w:r>
+              <w:rPr>
+                <w:rFonts w:cs="Arial"/>
+              </w:rPr>
+              <w:t>_W</w:t>
             </w:r>
           </w:p>
         </w:tc>
@@ -2521,6 +3069,12 @@
                 <w:rFonts w:cs="Arial"/>
               </w:rPr>
             </w:pPr>
+            <w:r>
+              <w:rPr>
+                <w:rFonts w:cs="Arial"/>
+              </w:rPr>
+              <w:t>Jao14</w:t>
+            </w:r>
           </w:p>
         </w:tc>
         <w:tc>
@@ -2548,7 +3102,7 @@
               <w:rPr>
                 <w:rFonts w:cs="Arial"/>
               </w:rPr>
-              <w:t>Interface</w:t>
+              <w:t>Extra meeting</w:t>
             </w:r>
           </w:p>
         </w:tc>
@@ -2634,8 +3188,7 @@
               <w:rPr>
                 <w:rFonts w:cs="Arial"/>
               </w:rPr>
-              <w:lastRenderedPageBreak/>
-              <w:t>15/11/14</w:t>
+              <w:t>14/11/14</w:t>
             </w:r>
           </w:p>
         </w:tc>
@@ -2665,7 +3218,13 @@
               <w:rPr>
                 <w:rFonts w:cs="Arial"/>
               </w:rPr>
-              <w:t>SE_02_DS_05_W</w:t>
+              <w:t>SE_02_DS_04_W</w:t>
+            </w:r>
+            <w:r>
+              <w:rPr>
+                <w:rFonts w:cs="Arial"/>
+              </w:rPr>
+              <w:t xml:space="preserve"> </w:t>
             </w:r>
           </w:p>
         </w:tc>
@@ -2717,7 +3276,7 @@
               <w:rPr>
                 <w:rFonts w:cs="Arial"/>
               </w:rPr>
-              <w:t>Script Descriptions</w:t>
+              <w:t>Interface</w:t>
             </w:r>
           </w:p>
         </w:tc>
@@ -2803,7 +3362,7 @@
               <w:rPr>
                 <w:rFonts w:cs="Arial"/>
               </w:rPr>
-              <w:t>17/11/14</w:t>
+              <w:t>15/11/14</w:t>
             </w:r>
           </w:p>
         </w:tc>
@@ -2829,6 +3388,12 @@
                 <w:rFonts w:cs="Arial"/>
               </w:rPr>
             </w:pPr>
+            <w:r>
+              <w:rPr>
+                <w:rFonts w:cs="Arial"/>
+              </w:rPr>
+              <w:t>SE_02_DS_05_W</w:t>
+            </w:r>
           </w:p>
         </w:tc>
         <w:tc>
@@ -2879,7 +3444,7 @@
               <w:rPr>
                 <w:rFonts w:cs="Arial"/>
               </w:rPr>
-              <w:t>Extra Meeting</w:t>
+              <w:t>Script Descriptions</w:t>
             </w:r>
           </w:p>
         </w:tc>
@@ -2931,12 +3496,10 @@
               <w:rPr>
                 <w:rFonts w:cs="Arial"/>
               </w:rPr>
-              <w:t>20 minutes</w:t>
-            </w:r>
-          </w:p>
-        </w:tc>
-        <w:bookmarkStart w:id="3" w:name="_GoBack"/>
-        <w:bookmarkEnd w:id="3"/>
+              <w:t>1 hour</w:t>
+            </w:r>
+          </w:p>
+        </w:tc>
       </w:tr>
       <w:tr>
         <w:trPr>
@@ -2963,13 +3526,11 @@
                 <w:rFonts w:cs="Arial"/>
               </w:rPr>
             </w:pPr>
-            <w:bookmarkStart w:id="4" w:name="OLE_LINK1"/>
-            <w:bookmarkEnd w:id="4"/>
-            <w:r>
-              <w:rPr>
-                <w:rFonts w:cs="Arial"/>
-              </w:rPr>
-              <w:t>18/11/14</w:t>
+            <w:r>
+              <w:rPr>
+                <w:rFonts w:cs="Arial"/>
+              </w:rPr>
+              <w:t>17/11/14</w:t>
             </w:r>
           </w:p>
         </w:tc>
@@ -3045,7 +3606,7 @@
               <w:rPr>
                 <w:rFonts w:cs="Arial"/>
               </w:rPr>
-              <w:t>Minutes</w:t>
+              <w:t>Extra Meeting</w:t>
             </w:r>
           </w:p>
         </w:tc>
@@ -3097,7 +3658,7 @@
               <w:rPr>
                 <w:rFonts w:cs="Arial"/>
               </w:rPr>
-              <w:t>10 minutes</w:t>
+              <w:t>20 minutes</w:t>
             </w:r>
           </w:p>
         </w:tc>
@@ -3111,6 +3672,1394 @@
             <w:tcW w:w="1690" w:type="dxa"/>
             <w:tcBorders>
               <w:top w:val="single" w:sz="4" w:space="0" w:color="00000A"/>
+              <w:left w:val="single" w:sz="4" w:space="0" w:color="00000A"/>
+              <w:bottom w:val="single" w:sz="4" w:space="0" w:color="00000A"/>
+              <w:right w:val="single" w:sz="4" w:space="0" w:color="00000A"/>
+            </w:tcBorders>
+            <w:shd w:val="clear" w:color="auto" w:fill="000000" w:themeFill="text1"/>
+            <w:tcMar>
+              <w:left w:w="216" w:type="dxa"/>
+            </w:tcMar>
+          </w:tcPr>
+          <w:p>
+            <w:pPr>
+              <w:jc w:val="center"/>
+              <w:rPr>
+                <w:rFonts w:cs="Arial"/>
+              </w:rPr>
+            </w:pPr>
+          </w:p>
+        </w:tc>
+        <w:tc>
+          <w:tcPr>
+            <w:tcW w:w="2474" w:type="dxa"/>
+            <w:gridSpan w:val="2"/>
+            <w:tcBorders>
+              <w:top w:val="single" w:sz="4" w:space="0" w:color="00000A"/>
+              <w:left w:val="single" w:sz="4" w:space="0" w:color="00000A"/>
+              <w:bottom w:val="single" w:sz="4" w:space="0" w:color="00000A"/>
+              <w:right w:val="single" w:sz="4" w:space="0" w:color="00000A"/>
+            </w:tcBorders>
+            <w:shd w:val="clear" w:color="auto" w:fill="000000" w:themeFill="text1"/>
+            <w:tcMar>
+              <w:left w:w="216" w:type="dxa"/>
+            </w:tcMar>
+          </w:tcPr>
+          <w:p>
+            <w:pPr>
+              <w:jc w:val="center"/>
+              <w:rPr>
+                <w:rFonts w:cs="Arial"/>
+              </w:rPr>
+            </w:pPr>
+          </w:p>
+        </w:tc>
+        <w:tc>
+          <w:tcPr>
+            <w:tcW w:w="1690" w:type="dxa"/>
+            <w:tcBorders>
+              <w:top w:val="single" w:sz="4" w:space="0" w:color="00000A"/>
+              <w:left w:val="single" w:sz="4" w:space="0" w:color="00000A"/>
+              <w:bottom w:val="single" w:sz="4" w:space="0" w:color="00000A"/>
+              <w:right w:val="single" w:sz="4" w:space="0" w:color="00000A"/>
+            </w:tcBorders>
+            <w:shd w:val="clear" w:color="auto" w:fill="000000" w:themeFill="text1"/>
+            <w:tcMar>
+              <w:left w:w="216" w:type="dxa"/>
+            </w:tcMar>
+          </w:tcPr>
+          <w:p>
+            <w:pPr>
+              <w:jc w:val="center"/>
+              <w:rPr>
+                <w:rFonts w:cs="Arial"/>
+              </w:rPr>
+            </w:pPr>
+          </w:p>
+        </w:tc>
+        <w:tc>
+          <w:tcPr>
+            <w:tcW w:w="1855" w:type="dxa"/>
+            <w:tcBorders>
+              <w:top w:val="single" w:sz="4" w:space="0" w:color="00000A"/>
+              <w:left w:val="single" w:sz="4" w:space="0" w:color="00000A"/>
+              <w:bottom w:val="single" w:sz="4" w:space="0" w:color="00000A"/>
+              <w:right w:val="single" w:sz="4" w:space="0" w:color="00000A"/>
+            </w:tcBorders>
+            <w:shd w:val="clear" w:color="auto" w:fill="000000" w:themeFill="text1"/>
+            <w:tcMar>
+              <w:left w:w="216" w:type="dxa"/>
+            </w:tcMar>
+          </w:tcPr>
+          <w:p>
+            <w:pPr>
+              <w:jc w:val="center"/>
+              <w:rPr>
+                <w:rFonts w:cs="Arial"/>
+              </w:rPr>
+            </w:pPr>
+          </w:p>
+        </w:tc>
+        <w:tc>
+          <w:tcPr>
+            <w:tcW w:w="1503" w:type="dxa"/>
+            <w:tcBorders>
+              <w:top w:val="single" w:sz="4" w:space="0" w:color="00000A"/>
+              <w:left w:val="single" w:sz="4" w:space="0" w:color="00000A"/>
+              <w:bottom w:val="single" w:sz="4" w:space="0" w:color="00000A"/>
+              <w:right w:val="single" w:sz="4" w:space="0" w:color="00000A"/>
+            </w:tcBorders>
+            <w:shd w:val="clear" w:color="auto" w:fill="000000" w:themeFill="text1"/>
+            <w:tcMar>
+              <w:left w:w="216" w:type="dxa"/>
+            </w:tcMar>
+          </w:tcPr>
+          <w:p>
+            <w:pPr>
+              <w:jc w:val="center"/>
+              <w:rPr>
+                <w:rFonts w:cs="Arial"/>
+              </w:rPr>
+            </w:pPr>
+          </w:p>
+        </w:tc>
+        <w:tc>
+          <w:tcPr>
+            <w:tcW w:w="1578" w:type="dxa"/>
+            <w:tcBorders>
+              <w:top w:val="single" w:sz="4" w:space="0" w:color="00000A"/>
+              <w:left w:val="single" w:sz="4" w:space="0" w:color="00000A"/>
+              <w:bottom w:val="single" w:sz="4" w:space="0" w:color="00000A"/>
+              <w:right w:val="single" w:sz="4" w:space="0" w:color="00000A"/>
+            </w:tcBorders>
+            <w:shd w:val="clear" w:color="auto" w:fill="000000" w:themeFill="text1"/>
+            <w:tcMar>
+              <w:left w:w="216" w:type="dxa"/>
+            </w:tcMar>
+          </w:tcPr>
+          <w:p>
+            <w:pPr>
+              <w:jc w:val="center"/>
+              <w:rPr>
+                <w:rFonts w:cs="Arial"/>
+              </w:rPr>
+            </w:pPr>
+          </w:p>
+        </w:tc>
+      </w:tr>
+      <w:tr>
+        <w:trPr>
+          <w:cantSplit/>
+        </w:trPr>
+        <w:tc>
+          <w:tcPr>
+            <w:tcW w:w="1690" w:type="dxa"/>
+            <w:tcBorders>
+              <w:top w:val="single" w:sz="4" w:space="0" w:color="00000A"/>
+              <w:left w:val="single" w:sz="4" w:space="0" w:color="00000A"/>
+              <w:bottom w:val="single" w:sz="4" w:space="0" w:color="00000A"/>
+              <w:right w:val="single" w:sz="4" w:space="0" w:color="00000A"/>
+            </w:tcBorders>
+            <w:shd w:val="clear" w:color="auto" w:fill="auto"/>
+            <w:tcMar>
+              <w:left w:w="216" w:type="dxa"/>
+            </w:tcMar>
+          </w:tcPr>
+          <w:p>
+            <w:pPr>
+              <w:jc w:val="center"/>
+              <w:rPr>
+                <w:rFonts w:cs="Arial"/>
+              </w:rPr>
+            </w:pPr>
+            <w:bookmarkStart w:id="3" w:name="OLE_LINK1"/>
+            <w:bookmarkEnd w:id="3"/>
+            <w:r>
+              <w:rPr>
+                <w:rFonts w:cs="Arial"/>
+              </w:rPr>
+              <w:t>18/11/14</w:t>
+            </w:r>
+          </w:p>
+        </w:tc>
+        <w:tc>
+          <w:tcPr>
+            <w:tcW w:w="2474" w:type="dxa"/>
+            <w:gridSpan w:val="2"/>
+            <w:tcBorders>
+              <w:top w:val="single" w:sz="4" w:space="0" w:color="00000A"/>
+              <w:left w:val="single" w:sz="4" w:space="0" w:color="00000A"/>
+              <w:bottom w:val="single" w:sz="4" w:space="0" w:color="00000A"/>
+              <w:right w:val="single" w:sz="4" w:space="0" w:color="00000A"/>
+            </w:tcBorders>
+            <w:shd w:val="clear" w:color="auto" w:fill="auto"/>
+            <w:tcMar>
+              <w:left w:w="216" w:type="dxa"/>
+            </w:tcMar>
+          </w:tcPr>
+          <w:p>
+            <w:pPr>
+              <w:jc w:val="center"/>
+              <w:rPr>
+                <w:rFonts w:cs="Arial"/>
+              </w:rPr>
+            </w:pPr>
+          </w:p>
+        </w:tc>
+        <w:tc>
+          <w:tcPr>
+            <w:tcW w:w="1690" w:type="dxa"/>
+            <w:tcBorders>
+              <w:top w:val="single" w:sz="4" w:space="0" w:color="00000A"/>
+              <w:left w:val="single" w:sz="4" w:space="0" w:color="00000A"/>
+              <w:bottom w:val="single" w:sz="4" w:space="0" w:color="00000A"/>
+              <w:right w:val="single" w:sz="4" w:space="0" w:color="00000A"/>
+            </w:tcBorders>
+            <w:shd w:val="clear" w:color="auto" w:fill="auto"/>
+            <w:tcMar>
+              <w:left w:w="216" w:type="dxa"/>
+            </w:tcMar>
+          </w:tcPr>
+          <w:p>
+            <w:pPr>
+              <w:jc w:val="center"/>
+              <w:rPr>
+                <w:rFonts w:cs="Arial"/>
+              </w:rPr>
+            </w:pPr>
+          </w:p>
+        </w:tc>
+        <w:tc>
+          <w:tcPr>
+            <w:tcW w:w="1855" w:type="dxa"/>
+            <w:tcBorders>
+              <w:top w:val="single" w:sz="4" w:space="0" w:color="00000A"/>
+              <w:left w:val="single" w:sz="4" w:space="0" w:color="00000A"/>
+              <w:bottom w:val="single" w:sz="4" w:space="0" w:color="00000A"/>
+              <w:right w:val="single" w:sz="4" w:space="0" w:color="00000A"/>
+            </w:tcBorders>
+            <w:shd w:val="clear" w:color="auto" w:fill="auto"/>
+            <w:tcMar>
+              <w:left w:w="216" w:type="dxa"/>
+            </w:tcMar>
+          </w:tcPr>
+          <w:p>
+            <w:pPr>
+              <w:jc w:val="center"/>
+              <w:rPr>
+                <w:rFonts w:cs="Arial"/>
+              </w:rPr>
+            </w:pPr>
+            <w:r>
+              <w:rPr>
+                <w:rFonts w:cs="Arial"/>
+              </w:rPr>
+              <w:t>Minutes</w:t>
+            </w:r>
+          </w:p>
+        </w:tc>
+        <w:tc>
+          <w:tcPr>
+            <w:tcW w:w="1503" w:type="dxa"/>
+            <w:tcBorders>
+              <w:top w:val="single" w:sz="4" w:space="0" w:color="00000A"/>
+              <w:left w:val="single" w:sz="4" w:space="0" w:color="00000A"/>
+              <w:bottom w:val="single" w:sz="4" w:space="0" w:color="00000A"/>
+              <w:right w:val="single" w:sz="4" w:space="0" w:color="00000A"/>
+            </w:tcBorders>
+            <w:shd w:val="clear" w:color="auto" w:fill="auto"/>
+            <w:tcMar>
+              <w:left w:w="216" w:type="dxa"/>
+            </w:tcMar>
+          </w:tcPr>
+          <w:p>
+            <w:pPr>
+              <w:jc w:val="center"/>
+              <w:rPr>
+                <w:rFonts w:cs="Arial"/>
+              </w:rPr>
+            </w:pPr>
+          </w:p>
+        </w:tc>
+        <w:tc>
+          <w:tcPr>
+            <w:tcW w:w="1578" w:type="dxa"/>
+            <w:tcBorders>
+              <w:top w:val="single" w:sz="4" w:space="0" w:color="00000A"/>
+              <w:left w:val="single" w:sz="4" w:space="0" w:color="00000A"/>
+              <w:bottom w:val="single" w:sz="4" w:space="0" w:color="00000A"/>
+              <w:right w:val="single" w:sz="4" w:space="0" w:color="00000A"/>
+            </w:tcBorders>
+            <w:shd w:val="clear" w:color="auto" w:fill="auto"/>
+            <w:tcMar>
+              <w:left w:w="216" w:type="dxa"/>
+            </w:tcMar>
+          </w:tcPr>
+          <w:p>
+            <w:pPr>
+              <w:jc w:val="center"/>
+              <w:rPr>
+                <w:rFonts w:cs="Arial"/>
+              </w:rPr>
+            </w:pPr>
+            <w:r>
+              <w:rPr>
+                <w:rFonts w:cs="Arial"/>
+              </w:rPr>
+              <w:t>10 minutes</w:t>
+            </w:r>
+          </w:p>
+        </w:tc>
+      </w:tr>
+      <w:tr>
+        <w:trPr>
+          <w:cantSplit/>
+        </w:trPr>
+        <w:tc>
+          <w:tcPr>
+            <w:tcW w:w="1690" w:type="dxa"/>
+            <w:tcBorders>
+              <w:top w:val="single" w:sz="4" w:space="0" w:color="00000A"/>
+              <w:left w:val="single" w:sz="4" w:space="0" w:color="00000A"/>
+              <w:bottom w:val="single" w:sz="4" w:space="0" w:color="00000A"/>
+              <w:right w:val="single" w:sz="4" w:space="0" w:color="00000A"/>
+            </w:tcBorders>
+            <w:shd w:val="clear" w:color="auto" w:fill="auto"/>
+            <w:tcMar>
+              <w:left w:w="216" w:type="dxa"/>
+            </w:tcMar>
+          </w:tcPr>
+          <w:p>
+            <w:pPr>
+              <w:jc w:val="center"/>
+              <w:rPr>
+                <w:rFonts w:cs="Arial"/>
+              </w:rPr>
+            </w:pPr>
+            <w:r>
+              <w:rPr>
+                <w:rFonts w:cs="Arial"/>
+              </w:rPr>
+              <w:t>25/11/14</w:t>
+            </w:r>
+          </w:p>
+        </w:tc>
+        <w:tc>
+          <w:tcPr>
+            <w:tcW w:w="2474" w:type="dxa"/>
+            <w:gridSpan w:val="2"/>
+            <w:tcBorders>
+              <w:top w:val="single" w:sz="4" w:space="0" w:color="00000A"/>
+              <w:left w:val="single" w:sz="4" w:space="0" w:color="00000A"/>
+              <w:bottom w:val="single" w:sz="4" w:space="0" w:color="00000A"/>
+              <w:right w:val="single" w:sz="4" w:space="0" w:color="00000A"/>
+            </w:tcBorders>
+            <w:shd w:val="clear" w:color="auto" w:fill="auto"/>
+            <w:tcMar>
+              <w:left w:w="216" w:type="dxa"/>
+            </w:tcMar>
+          </w:tcPr>
+          <w:p>
+            <w:pPr>
+              <w:jc w:val="center"/>
+              <w:rPr>
+                <w:rFonts w:cs="Arial"/>
+              </w:rPr>
+            </w:pPr>
+          </w:p>
+        </w:tc>
+        <w:tc>
+          <w:tcPr>
+            <w:tcW w:w="1690" w:type="dxa"/>
+            <w:tcBorders>
+              <w:top w:val="single" w:sz="4" w:space="0" w:color="00000A"/>
+              <w:left w:val="single" w:sz="4" w:space="0" w:color="00000A"/>
+              <w:bottom w:val="single" w:sz="4" w:space="0" w:color="00000A"/>
+              <w:right w:val="single" w:sz="4" w:space="0" w:color="00000A"/>
+            </w:tcBorders>
+            <w:shd w:val="clear" w:color="auto" w:fill="auto"/>
+            <w:tcMar>
+              <w:left w:w="216" w:type="dxa"/>
+            </w:tcMar>
+          </w:tcPr>
+          <w:p>
+            <w:pPr>
+              <w:jc w:val="center"/>
+              <w:rPr>
+                <w:rFonts w:cs="Arial"/>
+              </w:rPr>
+            </w:pPr>
+          </w:p>
+        </w:tc>
+        <w:tc>
+          <w:tcPr>
+            <w:tcW w:w="1855" w:type="dxa"/>
+            <w:tcBorders>
+              <w:top w:val="single" w:sz="4" w:space="0" w:color="00000A"/>
+              <w:left w:val="single" w:sz="4" w:space="0" w:color="00000A"/>
+              <w:bottom w:val="single" w:sz="4" w:space="0" w:color="00000A"/>
+              <w:right w:val="single" w:sz="4" w:space="0" w:color="00000A"/>
+            </w:tcBorders>
+            <w:shd w:val="clear" w:color="auto" w:fill="auto"/>
+            <w:tcMar>
+              <w:left w:w="216" w:type="dxa"/>
+            </w:tcMar>
+          </w:tcPr>
+          <w:p>
+            <w:pPr>
+              <w:jc w:val="center"/>
+              <w:rPr>
+                <w:rFonts w:cs="Arial"/>
+              </w:rPr>
+            </w:pPr>
+            <w:r>
+              <w:rPr>
+                <w:rFonts w:cs="Arial"/>
+              </w:rPr>
+              <w:t>Minutes</w:t>
+            </w:r>
+          </w:p>
+        </w:tc>
+        <w:tc>
+          <w:tcPr>
+            <w:tcW w:w="1503" w:type="dxa"/>
+            <w:tcBorders>
+              <w:top w:val="single" w:sz="4" w:space="0" w:color="00000A"/>
+              <w:left w:val="single" w:sz="4" w:space="0" w:color="00000A"/>
+              <w:bottom w:val="single" w:sz="4" w:space="0" w:color="00000A"/>
+              <w:right w:val="single" w:sz="4" w:space="0" w:color="00000A"/>
+            </w:tcBorders>
+            <w:shd w:val="clear" w:color="auto" w:fill="auto"/>
+            <w:tcMar>
+              <w:left w:w="216" w:type="dxa"/>
+            </w:tcMar>
+          </w:tcPr>
+          <w:p>
+            <w:pPr>
+              <w:jc w:val="center"/>
+              <w:rPr>
+                <w:rFonts w:cs="Arial"/>
+              </w:rPr>
+            </w:pPr>
+          </w:p>
+        </w:tc>
+        <w:tc>
+          <w:tcPr>
+            <w:tcW w:w="1578" w:type="dxa"/>
+            <w:tcBorders>
+              <w:top w:val="single" w:sz="4" w:space="0" w:color="00000A"/>
+              <w:left w:val="single" w:sz="4" w:space="0" w:color="00000A"/>
+              <w:bottom w:val="single" w:sz="4" w:space="0" w:color="00000A"/>
+              <w:right w:val="single" w:sz="4" w:space="0" w:color="00000A"/>
+            </w:tcBorders>
+            <w:shd w:val="clear" w:color="auto" w:fill="auto"/>
+            <w:tcMar>
+              <w:left w:w="216" w:type="dxa"/>
+            </w:tcMar>
+          </w:tcPr>
+          <w:p>
+            <w:pPr>
+              <w:jc w:val="center"/>
+              <w:rPr>
+                <w:rFonts w:cs="Arial"/>
+              </w:rPr>
+            </w:pPr>
+            <w:r>
+              <w:rPr>
+                <w:rFonts w:cs="Arial"/>
+              </w:rPr>
+              <w:t>10 minutes</w:t>
+            </w:r>
+          </w:p>
+        </w:tc>
+      </w:tr>
+      <w:tr>
+        <w:trPr>
+          <w:cantSplit/>
+        </w:trPr>
+        <w:tc>
+          <w:tcPr>
+            <w:tcW w:w="1690" w:type="dxa"/>
+            <w:tcBorders>
+              <w:top w:val="single" w:sz="4" w:space="0" w:color="00000A"/>
+              <w:left w:val="single" w:sz="4" w:space="0" w:color="00000A"/>
+              <w:bottom w:val="single" w:sz="4" w:space="0" w:color="00000A"/>
+              <w:right w:val="single" w:sz="4" w:space="0" w:color="00000A"/>
+            </w:tcBorders>
+            <w:shd w:val="clear" w:color="auto" w:fill="000000" w:themeFill="text1"/>
+            <w:tcMar>
+              <w:left w:w="216" w:type="dxa"/>
+            </w:tcMar>
+          </w:tcPr>
+          <w:p>
+            <w:pPr>
+              <w:jc w:val="center"/>
+              <w:rPr>
+                <w:rFonts w:cs="Arial"/>
+              </w:rPr>
+            </w:pPr>
+          </w:p>
+        </w:tc>
+        <w:tc>
+          <w:tcPr>
+            <w:tcW w:w="2474" w:type="dxa"/>
+            <w:gridSpan w:val="2"/>
+            <w:tcBorders>
+              <w:top w:val="single" w:sz="4" w:space="0" w:color="00000A"/>
+              <w:left w:val="single" w:sz="4" w:space="0" w:color="00000A"/>
+              <w:bottom w:val="single" w:sz="4" w:space="0" w:color="00000A"/>
+              <w:right w:val="single" w:sz="4" w:space="0" w:color="00000A"/>
+            </w:tcBorders>
+            <w:shd w:val="clear" w:color="auto" w:fill="000000" w:themeFill="text1"/>
+            <w:tcMar>
+              <w:left w:w="216" w:type="dxa"/>
+            </w:tcMar>
+          </w:tcPr>
+          <w:p>
+            <w:pPr>
+              <w:jc w:val="center"/>
+              <w:rPr>
+                <w:rFonts w:cs="Arial"/>
+              </w:rPr>
+            </w:pPr>
+          </w:p>
+        </w:tc>
+        <w:tc>
+          <w:tcPr>
+            <w:tcW w:w="1690" w:type="dxa"/>
+            <w:tcBorders>
+              <w:top w:val="single" w:sz="4" w:space="0" w:color="00000A"/>
+              <w:left w:val="single" w:sz="4" w:space="0" w:color="00000A"/>
+              <w:bottom w:val="single" w:sz="4" w:space="0" w:color="00000A"/>
+              <w:right w:val="single" w:sz="4" w:space="0" w:color="00000A"/>
+            </w:tcBorders>
+            <w:shd w:val="clear" w:color="auto" w:fill="000000" w:themeFill="text1"/>
+            <w:tcMar>
+              <w:left w:w="216" w:type="dxa"/>
+            </w:tcMar>
+          </w:tcPr>
+          <w:p>
+            <w:pPr>
+              <w:jc w:val="center"/>
+              <w:rPr>
+                <w:rFonts w:cs="Arial"/>
+              </w:rPr>
+            </w:pPr>
+          </w:p>
+        </w:tc>
+        <w:tc>
+          <w:tcPr>
+            <w:tcW w:w="1855" w:type="dxa"/>
+            <w:tcBorders>
+              <w:top w:val="single" w:sz="4" w:space="0" w:color="00000A"/>
+              <w:left w:val="single" w:sz="4" w:space="0" w:color="00000A"/>
+              <w:bottom w:val="single" w:sz="4" w:space="0" w:color="00000A"/>
+              <w:right w:val="single" w:sz="4" w:space="0" w:color="00000A"/>
+            </w:tcBorders>
+            <w:shd w:val="clear" w:color="auto" w:fill="000000" w:themeFill="text1"/>
+            <w:tcMar>
+              <w:left w:w="216" w:type="dxa"/>
+            </w:tcMar>
+          </w:tcPr>
+          <w:p>
+            <w:pPr>
+              <w:jc w:val="center"/>
+              <w:rPr>
+                <w:rFonts w:cs="Arial"/>
+              </w:rPr>
+            </w:pPr>
+          </w:p>
+        </w:tc>
+        <w:tc>
+          <w:tcPr>
+            <w:tcW w:w="1503" w:type="dxa"/>
+            <w:tcBorders>
+              <w:top w:val="single" w:sz="4" w:space="0" w:color="00000A"/>
+              <w:left w:val="single" w:sz="4" w:space="0" w:color="00000A"/>
+              <w:bottom w:val="single" w:sz="4" w:space="0" w:color="00000A"/>
+              <w:right w:val="single" w:sz="4" w:space="0" w:color="00000A"/>
+            </w:tcBorders>
+            <w:shd w:val="clear" w:color="auto" w:fill="000000" w:themeFill="text1"/>
+            <w:tcMar>
+              <w:left w:w="216" w:type="dxa"/>
+            </w:tcMar>
+          </w:tcPr>
+          <w:p>
+            <w:pPr>
+              <w:jc w:val="center"/>
+              <w:rPr>
+                <w:rFonts w:cs="Arial"/>
+              </w:rPr>
+            </w:pPr>
+          </w:p>
+        </w:tc>
+        <w:tc>
+          <w:tcPr>
+            <w:tcW w:w="1578" w:type="dxa"/>
+            <w:tcBorders>
+              <w:top w:val="single" w:sz="4" w:space="0" w:color="00000A"/>
+              <w:left w:val="single" w:sz="4" w:space="0" w:color="00000A"/>
+              <w:bottom w:val="single" w:sz="4" w:space="0" w:color="00000A"/>
+              <w:right w:val="single" w:sz="4" w:space="0" w:color="00000A"/>
+            </w:tcBorders>
+            <w:shd w:val="clear" w:color="auto" w:fill="000000" w:themeFill="text1"/>
+            <w:tcMar>
+              <w:left w:w="216" w:type="dxa"/>
+            </w:tcMar>
+          </w:tcPr>
+          <w:p>
+            <w:pPr>
+              <w:jc w:val="center"/>
+              <w:rPr>
+                <w:rFonts w:cs="Arial"/>
+              </w:rPr>
+            </w:pPr>
+          </w:p>
+        </w:tc>
+      </w:tr>
+      <w:tr>
+        <w:trPr>
+          <w:cantSplit/>
+        </w:trPr>
+        <w:tc>
+          <w:tcPr>
+            <w:tcW w:w="1690" w:type="dxa"/>
+            <w:tcBorders>
+              <w:top w:val="single" w:sz="4" w:space="0" w:color="00000A"/>
+              <w:left w:val="single" w:sz="4" w:space="0" w:color="00000A"/>
+              <w:bottom w:val="single" w:sz="4" w:space="0" w:color="00000A"/>
+              <w:right w:val="single" w:sz="4" w:space="0" w:color="00000A"/>
+            </w:tcBorders>
+            <w:shd w:val="clear" w:color="auto" w:fill="auto"/>
+            <w:tcMar>
+              <w:left w:w="216" w:type="dxa"/>
+            </w:tcMar>
+          </w:tcPr>
+          <w:p>
+            <w:pPr>
+              <w:jc w:val="center"/>
+              <w:rPr>
+                <w:rFonts w:cs="Arial"/>
+              </w:rPr>
+            </w:pPr>
+            <w:r>
+              <w:rPr>
+                <w:rFonts w:cs="Arial"/>
+              </w:rPr>
+              <w:t>02/12/14</w:t>
+            </w:r>
+          </w:p>
+        </w:tc>
+        <w:tc>
+          <w:tcPr>
+            <w:tcW w:w="2474" w:type="dxa"/>
+            <w:gridSpan w:val="2"/>
+            <w:tcBorders>
+              <w:top w:val="single" w:sz="4" w:space="0" w:color="00000A"/>
+              <w:left w:val="single" w:sz="4" w:space="0" w:color="00000A"/>
+              <w:bottom w:val="single" w:sz="4" w:space="0" w:color="00000A"/>
+              <w:right w:val="single" w:sz="4" w:space="0" w:color="00000A"/>
+            </w:tcBorders>
+            <w:shd w:val="clear" w:color="auto" w:fill="auto"/>
+            <w:tcMar>
+              <w:left w:w="216" w:type="dxa"/>
+            </w:tcMar>
+          </w:tcPr>
+          <w:p>
+            <w:pPr>
+              <w:jc w:val="center"/>
+              <w:rPr>
+                <w:rFonts w:cs="Arial"/>
+              </w:rPr>
+            </w:pPr>
+          </w:p>
+        </w:tc>
+        <w:tc>
+          <w:tcPr>
+            <w:tcW w:w="1690" w:type="dxa"/>
+            <w:tcBorders>
+              <w:top w:val="single" w:sz="4" w:space="0" w:color="00000A"/>
+              <w:left w:val="single" w:sz="4" w:space="0" w:color="00000A"/>
+              <w:bottom w:val="single" w:sz="4" w:space="0" w:color="00000A"/>
+              <w:right w:val="single" w:sz="4" w:space="0" w:color="00000A"/>
+            </w:tcBorders>
+            <w:shd w:val="clear" w:color="auto" w:fill="auto"/>
+            <w:tcMar>
+              <w:left w:w="216" w:type="dxa"/>
+            </w:tcMar>
+          </w:tcPr>
+          <w:p>
+            <w:pPr>
+              <w:jc w:val="center"/>
+              <w:rPr>
+                <w:rFonts w:cs="Arial"/>
+              </w:rPr>
+            </w:pPr>
+          </w:p>
+        </w:tc>
+        <w:tc>
+          <w:tcPr>
+            <w:tcW w:w="1855" w:type="dxa"/>
+            <w:tcBorders>
+              <w:top w:val="single" w:sz="4" w:space="0" w:color="00000A"/>
+              <w:left w:val="single" w:sz="4" w:space="0" w:color="00000A"/>
+              <w:bottom w:val="single" w:sz="4" w:space="0" w:color="00000A"/>
+              <w:right w:val="single" w:sz="4" w:space="0" w:color="00000A"/>
+            </w:tcBorders>
+            <w:shd w:val="clear" w:color="auto" w:fill="auto"/>
+            <w:tcMar>
+              <w:left w:w="216" w:type="dxa"/>
+            </w:tcMar>
+          </w:tcPr>
+          <w:p>
+            <w:pPr>
+              <w:jc w:val="center"/>
+              <w:rPr>
+                <w:rFonts w:cs="Arial"/>
+              </w:rPr>
+            </w:pPr>
+            <w:r>
+              <w:rPr>
+                <w:rFonts w:cs="Arial"/>
+              </w:rPr>
+              <w:t>Minutes</w:t>
+            </w:r>
+          </w:p>
+        </w:tc>
+        <w:tc>
+          <w:tcPr>
+            <w:tcW w:w="1503" w:type="dxa"/>
+            <w:tcBorders>
+              <w:top w:val="single" w:sz="4" w:space="0" w:color="00000A"/>
+              <w:left w:val="single" w:sz="4" w:space="0" w:color="00000A"/>
+              <w:bottom w:val="single" w:sz="4" w:space="0" w:color="00000A"/>
+              <w:right w:val="single" w:sz="4" w:space="0" w:color="00000A"/>
+            </w:tcBorders>
+            <w:shd w:val="clear" w:color="auto" w:fill="auto"/>
+            <w:tcMar>
+              <w:left w:w="216" w:type="dxa"/>
+            </w:tcMar>
+          </w:tcPr>
+          <w:p>
+            <w:pPr>
+              <w:jc w:val="center"/>
+              <w:rPr>
+                <w:rFonts w:cs="Arial"/>
+              </w:rPr>
+            </w:pPr>
+          </w:p>
+        </w:tc>
+        <w:tc>
+          <w:tcPr>
+            <w:tcW w:w="1578" w:type="dxa"/>
+            <w:tcBorders>
+              <w:top w:val="single" w:sz="4" w:space="0" w:color="00000A"/>
+              <w:left w:val="single" w:sz="4" w:space="0" w:color="00000A"/>
+              <w:bottom w:val="single" w:sz="4" w:space="0" w:color="00000A"/>
+              <w:right w:val="single" w:sz="4" w:space="0" w:color="00000A"/>
+            </w:tcBorders>
+            <w:shd w:val="clear" w:color="auto" w:fill="auto"/>
+            <w:tcMar>
+              <w:left w:w="216" w:type="dxa"/>
+            </w:tcMar>
+          </w:tcPr>
+          <w:p>
+            <w:pPr>
+              <w:jc w:val="center"/>
+              <w:rPr>
+                <w:rFonts w:cs="Arial"/>
+              </w:rPr>
+            </w:pPr>
+            <w:r>
+              <w:rPr>
+                <w:rFonts w:cs="Arial"/>
+              </w:rPr>
+              <w:t>10 minutes</w:t>
+            </w:r>
+          </w:p>
+        </w:tc>
+      </w:tr>
+      <w:tr>
+        <w:trPr>
+          <w:cantSplit/>
+        </w:trPr>
+        <w:tc>
+          <w:tcPr>
+            <w:tcW w:w="1690" w:type="dxa"/>
+            <w:tcBorders>
+              <w:top w:val="single" w:sz="4" w:space="0" w:color="00000A"/>
+              <w:left w:val="single" w:sz="4" w:space="0" w:color="00000A"/>
+              <w:bottom w:val="single" w:sz="4" w:space="0" w:color="00000A"/>
+              <w:right w:val="single" w:sz="4" w:space="0" w:color="00000A"/>
+            </w:tcBorders>
+            <w:shd w:val="clear" w:color="auto" w:fill="auto"/>
+            <w:tcMar>
+              <w:left w:w="216" w:type="dxa"/>
+            </w:tcMar>
+          </w:tcPr>
+          <w:p>
+            <w:pPr>
+              <w:jc w:val="center"/>
+              <w:rPr>
+                <w:rFonts w:cs="Arial"/>
+              </w:rPr>
+            </w:pPr>
+            <w:r>
+              <w:rPr>
+                <w:rFonts w:cs="Arial"/>
+              </w:rPr>
+              <w:t>04/12/14</w:t>
+            </w:r>
+          </w:p>
+        </w:tc>
+        <w:tc>
+          <w:tcPr>
+            <w:tcW w:w="2474" w:type="dxa"/>
+            <w:gridSpan w:val="2"/>
+            <w:tcBorders>
+              <w:top w:val="single" w:sz="4" w:space="0" w:color="00000A"/>
+              <w:left w:val="single" w:sz="4" w:space="0" w:color="00000A"/>
+              <w:bottom w:val="single" w:sz="4" w:space="0" w:color="00000A"/>
+              <w:right w:val="single" w:sz="4" w:space="0" w:color="00000A"/>
+            </w:tcBorders>
+            <w:shd w:val="clear" w:color="auto" w:fill="auto"/>
+            <w:tcMar>
+              <w:left w:w="216" w:type="dxa"/>
+            </w:tcMar>
+          </w:tcPr>
+          <w:p>
+            <w:pPr>
+              <w:jc w:val="center"/>
+              <w:rPr>
+                <w:rFonts w:cs="Arial"/>
+              </w:rPr>
+            </w:pPr>
+          </w:p>
+        </w:tc>
+        <w:tc>
+          <w:tcPr>
+            <w:tcW w:w="1690" w:type="dxa"/>
+            <w:tcBorders>
+              <w:top w:val="single" w:sz="4" w:space="0" w:color="00000A"/>
+              <w:left w:val="single" w:sz="4" w:space="0" w:color="00000A"/>
+              <w:bottom w:val="single" w:sz="4" w:space="0" w:color="00000A"/>
+              <w:right w:val="single" w:sz="4" w:space="0" w:color="00000A"/>
+            </w:tcBorders>
+            <w:shd w:val="clear" w:color="auto" w:fill="auto"/>
+            <w:tcMar>
+              <w:left w:w="216" w:type="dxa"/>
+            </w:tcMar>
+          </w:tcPr>
+          <w:p>
+            <w:pPr>
+              <w:jc w:val="center"/>
+              <w:rPr>
+                <w:rFonts w:cs="Arial"/>
+              </w:rPr>
+            </w:pPr>
+          </w:p>
+        </w:tc>
+        <w:tc>
+          <w:tcPr>
+            <w:tcW w:w="1855" w:type="dxa"/>
+            <w:tcBorders>
+              <w:top w:val="single" w:sz="4" w:space="0" w:color="00000A"/>
+              <w:left w:val="single" w:sz="4" w:space="0" w:color="00000A"/>
+              <w:bottom w:val="single" w:sz="4" w:space="0" w:color="00000A"/>
+              <w:right w:val="single" w:sz="4" w:space="0" w:color="00000A"/>
+            </w:tcBorders>
+            <w:shd w:val="clear" w:color="auto" w:fill="auto"/>
+            <w:tcMar>
+              <w:left w:w="216" w:type="dxa"/>
+            </w:tcMar>
+          </w:tcPr>
+          <w:p>
+            <w:pPr>
+              <w:jc w:val="center"/>
+              <w:rPr>
+                <w:rFonts w:cs="Arial"/>
+              </w:rPr>
+            </w:pPr>
+            <w:r>
+              <w:rPr>
+                <w:rFonts w:cs="Arial"/>
+              </w:rPr>
+              <w:t>Prototyping</w:t>
+            </w:r>
+          </w:p>
+        </w:tc>
+        <w:tc>
+          <w:tcPr>
+            <w:tcW w:w="1503" w:type="dxa"/>
+            <w:tcBorders>
+              <w:top w:val="single" w:sz="4" w:space="0" w:color="00000A"/>
+              <w:left w:val="single" w:sz="4" w:space="0" w:color="00000A"/>
+              <w:bottom w:val="single" w:sz="4" w:space="0" w:color="00000A"/>
+              <w:right w:val="single" w:sz="4" w:space="0" w:color="00000A"/>
+            </w:tcBorders>
+            <w:shd w:val="clear" w:color="auto" w:fill="auto"/>
+            <w:tcMar>
+              <w:left w:w="216" w:type="dxa"/>
+            </w:tcMar>
+          </w:tcPr>
+          <w:p>
+            <w:pPr>
+              <w:jc w:val="center"/>
+              <w:rPr>
+                <w:rFonts w:cs="Arial"/>
+              </w:rPr>
+            </w:pPr>
+          </w:p>
+        </w:tc>
+        <w:tc>
+          <w:tcPr>
+            <w:tcW w:w="1578" w:type="dxa"/>
+            <w:tcBorders>
+              <w:top w:val="single" w:sz="4" w:space="0" w:color="00000A"/>
+              <w:left w:val="single" w:sz="4" w:space="0" w:color="00000A"/>
+              <w:bottom w:val="single" w:sz="4" w:space="0" w:color="00000A"/>
+              <w:right w:val="single" w:sz="4" w:space="0" w:color="00000A"/>
+            </w:tcBorders>
+            <w:shd w:val="clear" w:color="auto" w:fill="auto"/>
+            <w:tcMar>
+              <w:left w:w="216" w:type="dxa"/>
+            </w:tcMar>
+          </w:tcPr>
+          <w:p>
+            <w:pPr>
+              <w:jc w:val="center"/>
+              <w:rPr>
+                <w:rFonts w:cs="Arial"/>
+              </w:rPr>
+            </w:pPr>
+            <w:r>
+              <w:rPr>
+                <w:rFonts w:cs="Arial"/>
+              </w:rPr>
+              <w:t>8 hours</w:t>
+            </w:r>
+          </w:p>
+        </w:tc>
+      </w:tr>
+      <w:tr>
+        <w:trPr>
+          <w:cantSplit/>
+        </w:trPr>
+        <w:tc>
+          <w:tcPr>
+            <w:tcW w:w="1690" w:type="dxa"/>
+            <w:tcBorders>
+              <w:top w:val="single" w:sz="4" w:space="0" w:color="00000A"/>
+              <w:left w:val="single" w:sz="4" w:space="0" w:color="00000A"/>
+              <w:bottom w:val="single" w:sz="4" w:space="0" w:color="00000A"/>
+              <w:right w:val="single" w:sz="4" w:space="0" w:color="00000A"/>
+            </w:tcBorders>
+            <w:shd w:val="clear" w:color="auto" w:fill="auto"/>
+            <w:tcMar>
+              <w:left w:w="216" w:type="dxa"/>
+            </w:tcMar>
+          </w:tcPr>
+          <w:p>
+            <w:pPr>
+              <w:jc w:val="center"/>
+              <w:rPr>
+                <w:rFonts w:cs="Arial"/>
+              </w:rPr>
+            </w:pPr>
+            <w:r>
+              <w:rPr>
+                <w:rFonts w:cs="Arial"/>
+              </w:rPr>
+              <w:t>07/12/14</w:t>
+            </w:r>
+          </w:p>
+        </w:tc>
+        <w:tc>
+          <w:tcPr>
+            <w:tcW w:w="2474" w:type="dxa"/>
+            <w:gridSpan w:val="2"/>
+            <w:tcBorders>
+              <w:top w:val="single" w:sz="4" w:space="0" w:color="00000A"/>
+              <w:left w:val="single" w:sz="4" w:space="0" w:color="00000A"/>
+              <w:bottom w:val="single" w:sz="4" w:space="0" w:color="00000A"/>
+              <w:right w:val="single" w:sz="4" w:space="0" w:color="00000A"/>
+            </w:tcBorders>
+            <w:shd w:val="clear" w:color="auto" w:fill="auto"/>
+            <w:tcMar>
+              <w:left w:w="216" w:type="dxa"/>
+            </w:tcMar>
+          </w:tcPr>
+          <w:p>
+            <w:pPr>
+              <w:jc w:val="center"/>
+              <w:rPr>
+                <w:rFonts w:cs="Arial"/>
+              </w:rPr>
+            </w:pPr>
+          </w:p>
+        </w:tc>
+        <w:tc>
+          <w:tcPr>
+            <w:tcW w:w="1690" w:type="dxa"/>
+            <w:tcBorders>
+              <w:top w:val="single" w:sz="4" w:space="0" w:color="00000A"/>
+              <w:left w:val="single" w:sz="4" w:space="0" w:color="00000A"/>
+              <w:bottom w:val="single" w:sz="4" w:space="0" w:color="00000A"/>
+              <w:right w:val="single" w:sz="4" w:space="0" w:color="00000A"/>
+            </w:tcBorders>
+            <w:shd w:val="clear" w:color="auto" w:fill="auto"/>
+            <w:tcMar>
+              <w:left w:w="216" w:type="dxa"/>
+            </w:tcMar>
+          </w:tcPr>
+          <w:p>
+            <w:pPr>
+              <w:jc w:val="center"/>
+              <w:rPr>
+                <w:rFonts w:cs="Arial"/>
+              </w:rPr>
+            </w:pPr>
+          </w:p>
+        </w:tc>
+        <w:tc>
+          <w:tcPr>
+            <w:tcW w:w="1855" w:type="dxa"/>
+            <w:tcBorders>
+              <w:top w:val="single" w:sz="4" w:space="0" w:color="00000A"/>
+              <w:left w:val="single" w:sz="4" w:space="0" w:color="00000A"/>
+              <w:bottom w:val="single" w:sz="4" w:space="0" w:color="00000A"/>
+              <w:right w:val="single" w:sz="4" w:space="0" w:color="00000A"/>
+            </w:tcBorders>
+            <w:shd w:val="clear" w:color="auto" w:fill="auto"/>
+            <w:tcMar>
+              <w:left w:w="216" w:type="dxa"/>
+            </w:tcMar>
+          </w:tcPr>
+          <w:p>
+            <w:pPr>
+              <w:jc w:val="center"/>
+              <w:rPr>
+                <w:rFonts w:cs="Arial"/>
+              </w:rPr>
+            </w:pPr>
+            <w:r>
+              <w:rPr>
+                <w:rFonts w:cs="Arial"/>
+              </w:rPr>
+              <w:t>Prototyping</w:t>
+            </w:r>
+          </w:p>
+        </w:tc>
+        <w:tc>
+          <w:tcPr>
+            <w:tcW w:w="1503" w:type="dxa"/>
+            <w:tcBorders>
+              <w:top w:val="single" w:sz="4" w:space="0" w:color="00000A"/>
+              <w:left w:val="single" w:sz="4" w:space="0" w:color="00000A"/>
+              <w:bottom w:val="single" w:sz="4" w:space="0" w:color="00000A"/>
+              <w:right w:val="single" w:sz="4" w:space="0" w:color="00000A"/>
+            </w:tcBorders>
+            <w:shd w:val="clear" w:color="auto" w:fill="auto"/>
+            <w:tcMar>
+              <w:left w:w="216" w:type="dxa"/>
+            </w:tcMar>
+          </w:tcPr>
+          <w:p>
+            <w:pPr>
+              <w:jc w:val="center"/>
+              <w:rPr>
+                <w:rFonts w:cs="Arial"/>
+              </w:rPr>
+            </w:pPr>
+          </w:p>
+        </w:tc>
+        <w:tc>
+          <w:tcPr>
+            <w:tcW w:w="1578" w:type="dxa"/>
+            <w:tcBorders>
+              <w:top w:val="single" w:sz="4" w:space="0" w:color="00000A"/>
+              <w:left w:val="single" w:sz="4" w:space="0" w:color="00000A"/>
+              <w:bottom w:val="single" w:sz="4" w:space="0" w:color="00000A"/>
+              <w:right w:val="single" w:sz="4" w:space="0" w:color="00000A"/>
+            </w:tcBorders>
+            <w:shd w:val="clear" w:color="auto" w:fill="auto"/>
+            <w:tcMar>
+              <w:left w:w="216" w:type="dxa"/>
+            </w:tcMar>
+          </w:tcPr>
+          <w:p>
+            <w:pPr>
+              <w:jc w:val="center"/>
+              <w:rPr>
+                <w:rFonts w:cs="Arial"/>
+              </w:rPr>
+            </w:pPr>
+            <w:r>
+              <w:rPr>
+                <w:rFonts w:cs="Arial"/>
+              </w:rPr>
+              <w:t>6 hours</w:t>
+            </w:r>
+          </w:p>
+        </w:tc>
+      </w:tr>
+      <w:tr>
+        <w:trPr>
+          <w:cantSplit/>
+        </w:trPr>
+        <w:tc>
+          <w:tcPr>
+            <w:tcW w:w="1690" w:type="dxa"/>
+            <w:tcBorders>
+              <w:top w:val="single" w:sz="4" w:space="0" w:color="00000A"/>
+              <w:left w:val="single" w:sz="4" w:space="0" w:color="00000A"/>
+              <w:bottom w:val="single" w:sz="4" w:space="0" w:color="00000A"/>
+              <w:right w:val="single" w:sz="4" w:space="0" w:color="00000A"/>
+            </w:tcBorders>
+            <w:shd w:val="clear" w:color="auto" w:fill="000000" w:themeFill="text1"/>
+            <w:tcMar>
+              <w:left w:w="216" w:type="dxa"/>
+            </w:tcMar>
+          </w:tcPr>
+          <w:p>
+            <w:pPr>
+              <w:jc w:val="center"/>
+              <w:rPr>
+                <w:rFonts w:cs="Arial"/>
+              </w:rPr>
+            </w:pPr>
+          </w:p>
+        </w:tc>
+        <w:tc>
+          <w:tcPr>
+            <w:tcW w:w="2474" w:type="dxa"/>
+            <w:gridSpan w:val="2"/>
+            <w:tcBorders>
+              <w:top w:val="single" w:sz="4" w:space="0" w:color="00000A"/>
+              <w:left w:val="single" w:sz="4" w:space="0" w:color="00000A"/>
+              <w:bottom w:val="single" w:sz="4" w:space="0" w:color="00000A"/>
+              <w:right w:val="single" w:sz="4" w:space="0" w:color="00000A"/>
+            </w:tcBorders>
+            <w:shd w:val="clear" w:color="auto" w:fill="000000" w:themeFill="text1"/>
+            <w:tcMar>
+              <w:left w:w="216" w:type="dxa"/>
+            </w:tcMar>
+          </w:tcPr>
+          <w:p>
+            <w:pPr>
+              <w:jc w:val="center"/>
+              <w:rPr>
+                <w:rFonts w:cs="Arial"/>
+              </w:rPr>
+            </w:pPr>
+          </w:p>
+        </w:tc>
+        <w:tc>
+          <w:tcPr>
+            <w:tcW w:w="1690" w:type="dxa"/>
+            <w:tcBorders>
+              <w:top w:val="single" w:sz="4" w:space="0" w:color="00000A"/>
+              <w:left w:val="single" w:sz="4" w:space="0" w:color="00000A"/>
+              <w:bottom w:val="single" w:sz="4" w:space="0" w:color="00000A"/>
+              <w:right w:val="single" w:sz="4" w:space="0" w:color="00000A"/>
+            </w:tcBorders>
+            <w:shd w:val="clear" w:color="auto" w:fill="000000" w:themeFill="text1"/>
+            <w:tcMar>
+              <w:left w:w="216" w:type="dxa"/>
+            </w:tcMar>
+          </w:tcPr>
+          <w:p>
+            <w:pPr>
+              <w:jc w:val="center"/>
+              <w:rPr>
+                <w:rFonts w:cs="Arial"/>
+              </w:rPr>
+            </w:pPr>
+          </w:p>
+        </w:tc>
+        <w:tc>
+          <w:tcPr>
+            <w:tcW w:w="1855" w:type="dxa"/>
+            <w:tcBorders>
+              <w:top w:val="single" w:sz="4" w:space="0" w:color="00000A"/>
+              <w:left w:val="single" w:sz="4" w:space="0" w:color="00000A"/>
+              <w:bottom w:val="single" w:sz="4" w:space="0" w:color="00000A"/>
+              <w:right w:val="single" w:sz="4" w:space="0" w:color="00000A"/>
+            </w:tcBorders>
+            <w:shd w:val="clear" w:color="auto" w:fill="000000" w:themeFill="text1"/>
+            <w:tcMar>
+              <w:left w:w="216" w:type="dxa"/>
+            </w:tcMar>
+          </w:tcPr>
+          <w:p>
+            <w:pPr>
+              <w:jc w:val="center"/>
+              <w:rPr>
+                <w:rFonts w:cs="Arial"/>
+              </w:rPr>
+            </w:pPr>
+          </w:p>
+        </w:tc>
+        <w:tc>
+          <w:tcPr>
+            <w:tcW w:w="1503" w:type="dxa"/>
+            <w:tcBorders>
+              <w:top w:val="single" w:sz="4" w:space="0" w:color="00000A"/>
+              <w:left w:val="single" w:sz="4" w:space="0" w:color="00000A"/>
+              <w:bottom w:val="single" w:sz="4" w:space="0" w:color="00000A"/>
+              <w:right w:val="single" w:sz="4" w:space="0" w:color="00000A"/>
+            </w:tcBorders>
+            <w:shd w:val="clear" w:color="auto" w:fill="000000" w:themeFill="text1"/>
+            <w:tcMar>
+              <w:left w:w="216" w:type="dxa"/>
+            </w:tcMar>
+          </w:tcPr>
+          <w:p>
+            <w:pPr>
+              <w:jc w:val="center"/>
+              <w:rPr>
+                <w:rFonts w:cs="Arial"/>
+              </w:rPr>
+            </w:pPr>
+          </w:p>
+        </w:tc>
+        <w:tc>
+          <w:tcPr>
+            <w:tcW w:w="1578" w:type="dxa"/>
+            <w:tcBorders>
+              <w:top w:val="single" w:sz="4" w:space="0" w:color="00000A"/>
+              <w:left w:val="single" w:sz="4" w:space="0" w:color="00000A"/>
+              <w:bottom w:val="single" w:sz="4" w:space="0" w:color="00000A"/>
+              <w:right w:val="single" w:sz="4" w:space="0" w:color="00000A"/>
+            </w:tcBorders>
+            <w:shd w:val="clear" w:color="auto" w:fill="000000" w:themeFill="text1"/>
+            <w:tcMar>
+              <w:left w:w="216" w:type="dxa"/>
+            </w:tcMar>
+          </w:tcPr>
+          <w:p>
+            <w:pPr>
+              <w:jc w:val="center"/>
+              <w:rPr>
+                <w:rFonts w:cs="Arial"/>
+              </w:rPr>
+            </w:pPr>
+          </w:p>
+        </w:tc>
+      </w:tr>
+      <w:tr>
+        <w:trPr>
+          <w:cantSplit/>
+        </w:trPr>
+        <w:tc>
+          <w:tcPr>
+            <w:tcW w:w="1690" w:type="dxa"/>
+            <w:tcBorders>
+              <w:top w:val="single" w:sz="4" w:space="0" w:color="00000A"/>
+              <w:left w:val="single" w:sz="4" w:space="0" w:color="00000A"/>
+              <w:bottom w:val="single" w:sz="4" w:space="0" w:color="00000A"/>
+              <w:right w:val="single" w:sz="4" w:space="0" w:color="00000A"/>
+            </w:tcBorders>
+            <w:shd w:val="clear" w:color="auto" w:fill="auto"/>
+            <w:tcMar>
+              <w:left w:w="216" w:type="dxa"/>
+            </w:tcMar>
+          </w:tcPr>
+          <w:p>
+            <w:pPr>
+              <w:jc w:val="center"/>
+              <w:rPr>
+                <w:rFonts w:cs="Arial"/>
+              </w:rPr>
+            </w:pPr>
+          </w:p>
+        </w:tc>
+        <w:tc>
+          <w:tcPr>
+            <w:tcW w:w="2474" w:type="dxa"/>
+            <w:gridSpan w:val="2"/>
+            <w:tcBorders>
+              <w:top w:val="single" w:sz="4" w:space="0" w:color="00000A"/>
+              <w:left w:val="single" w:sz="4" w:space="0" w:color="00000A"/>
+              <w:bottom w:val="single" w:sz="4" w:space="0" w:color="00000A"/>
+              <w:right w:val="single" w:sz="4" w:space="0" w:color="00000A"/>
+            </w:tcBorders>
+            <w:shd w:val="clear" w:color="auto" w:fill="auto"/>
+            <w:tcMar>
+              <w:left w:w="216" w:type="dxa"/>
+            </w:tcMar>
+          </w:tcPr>
+          <w:p>
+            <w:pPr>
+              <w:jc w:val="center"/>
+              <w:rPr>
+                <w:rFonts w:cs="Arial"/>
+              </w:rPr>
+            </w:pPr>
+          </w:p>
+        </w:tc>
+        <w:tc>
+          <w:tcPr>
+            <w:tcW w:w="1690" w:type="dxa"/>
+            <w:tcBorders>
+              <w:top w:val="single" w:sz="4" w:space="0" w:color="00000A"/>
+              <w:left w:val="single" w:sz="4" w:space="0" w:color="00000A"/>
+              <w:bottom w:val="single" w:sz="4" w:space="0" w:color="00000A"/>
+              <w:right w:val="single" w:sz="4" w:space="0" w:color="00000A"/>
+            </w:tcBorders>
+            <w:shd w:val="clear" w:color="auto" w:fill="auto"/>
+            <w:tcMar>
+              <w:left w:w="216" w:type="dxa"/>
+            </w:tcMar>
+          </w:tcPr>
+          <w:p>
+            <w:pPr>
+              <w:jc w:val="center"/>
+              <w:rPr>
+                <w:rFonts w:cs="Arial"/>
+              </w:rPr>
+            </w:pPr>
+          </w:p>
+        </w:tc>
+        <w:tc>
+          <w:tcPr>
+            <w:tcW w:w="1855" w:type="dxa"/>
+            <w:tcBorders>
+              <w:top w:val="single" w:sz="4" w:space="0" w:color="00000A"/>
+              <w:left w:val="single" w:sz="4" w:space="0" w:color="00000A"/>
+              <w:bottom w:val="single" w:sz="4" w:space="0" w:color="00000A"/>
+              <w:right w:val="single" w:sz="4" w:space="0" w:color="00000A"/>
+            </w:tcBorders>
+            <w:shd w:val="clear" w:color="auto" w:fill="auto"/>
+            <w:tcMar>
+              <w:left w:w="216" w:type="dxa"/>
+            </w:tcMar>
+          </w:tcPr>
+          <w:p>
+            <w:pPr>
+              <w:jc w:val="center"/>
+              <w:rPr>
+                <w:rFonts w:cs="Arial"/>
+              </w:rPr>
+            </w:pPr>
+          </w:p>
+        </w:tc>
+        <w:tc>
+          <w:tcPr>
+            <w:tcW w:w="1503" w:type="dxa"/>
+            <w:tcBorders>
+              <w:top w:val="single" w:sz="4" w:space="0" w:color="00000A"/>
+              <w:left w:val="single" w:sz="4" w:space="0" w:color="00000A"/>
+              <w:bottom w:val="single" w:sz="4" w:space="0" w:color="00000A"/>
+              <w:right w:val="single" w:sz="4" w:space="0" w:color="00000A"/>
+            </w:tcBorders>
+            <w:shd w:val="clear" w:color="auto" w:fill="auto"/>
+            <w:tcMar>
+              <w:left w:w="216" w:type="dxa"/>
+            </w:tcMar>
+          </w:tcPr>
+          <w:p>
+            <w:pPr>
+              <w:jc w:val="center"/>
+              <w:rPr>
+                <w:rFonts w:cs="Arial"/>
+              </w:rPr>
+            </w:pPr>
+          </w:p>
+        </w:tc>
+        <w:tc>
+          <w:tcPr>
+            <w:tcW w:w="1578" w:type="dxa"/>
+            <w:tcBorders>
+              <w:top w:val="single" w:sz="4" w:space="0" w:color="00000A"/>
+              <w:left w:val="single" w:sz="4" w:space="0" w:color="00000A"/>
+              <w:bottom w:val="single" w:sz="4" w:space="0" w:color="00000A"/>
+              <w:right w:val="single" w:sz="4" w:space="0" w:color="00000A"/>
+            </w:tcBorders>
+            <w:shd w:val="clear" w:color="auto" w:fill="auto"/>
+            <w:tcMar>
+              <w:left w:w="216" w:type="dxa"/>
+            </w:tcMar>
+          </w:tcPr>
+          <w:p>
+            <w:pPr>
+              <w:jc w:val="center"/>
+              <w:rPr>
+                <w:rFonts w:cs="Arial"/>
+              </w:rPr>
+            </w:pPr>
+          </w:p>
+        </w:tc>
+      </w:tr>
+      <w:tr>
+        <w:trPr>
+          <w:cantSplit/>
+        </w:trPr>
+        <w:tc>
+          <w:tcPr>
+            <w:tcW w:w="1690" w:type="dxa"/>
+            <w:tcBorders>
+              <w:top w:val="single" w:sz="4" w:space="0" w:color="00000A"/>
               <w:left w:val="nil"/>
               <w:bottom w:val="nil"/>
               <w:right w:val="nil"/>
@@ -3200,6 +5149,12 @@
                 <w:rFonts w:cs="Arial"/>
               </w:rPr>
             </w:pPr>
+            <w:r>
+              <w:rPr>
+                <w:rFonts w:cs="Arial"/>
+              </w:rPr>
+              <w:t>100</w:t>
+            </w:r>
           </w:p>
         </w:tc>
         <w:tc>
@@ -3223,6 +5178,12 @@
                 <w:rFonts w:cs="Arial"/>
               </w:rPr>
             </w:pPr>
+            <w:r>
+              <w:rPr>
+                <w:rFonts w:cs="Arial"/>
+              </w:rPr>
+              <w:t>37</w:t>
+            </w:r>
           </w:p>
         </w:tc>
         <w:tc>
@@ -3250,7 +5211,27 @@
               <w:rPr>
                 <w:rFonts w:cs="Arial"/>
               </w:rPr>
-              <w:t>23 hours 20 minutes</w:t>
+              <w:t>37</w:t>
+            </w:r>
+            <w:r>
+              <w:rPr>
+                <w:rFonts w:cs="Arial"/>
+              </w:rPr>
+              <w:t xml:space="preserve"> hours </w:t>
+            </w:r>
+            <w:r>
+              <w:rPr>
+                <w:rFonts w:cs="Arial"/>
+              </w:rPr>
+              <w:t xml:space="preserve">40 </w:t>
+            </w:r>
+            <w:bookmarkStart w:id="4" w:name="_GoBack"/>
+            <w:bookmarkEnd w:id="4"/>
+            <w:r>
+              <w:rPr>
+                <w:rFonts w:cs="Arial"/>
+              </w:rPr>
+              <w:t>minutes</w:t>
             </w:r>
           </w:p>
         </w:tc>
@@ -4170,7 +6151,7 @@
 </file>
 
 <file path=customXml/item1.xml><?xml version="1.0" encoding="utf-8"?>
-<p:properties xmlns:p="http://schemas.microsoft.com/office/2006/metadata/properties" xmlns:xsi="http://www.w3.org/2001/XMLSchema-instance" xmlns:pc="http://schemas.microsoft.com/office/infopath/2007/PartnerControls"/>
+<ct:contentTypeSchema xmlns:ct="http://schemas.microsoft.com/office/2006/metadata/contentType" xmlns:ma="http://schemas.microsoft.com/office/2006/metadata/properties/metaAttributes" ct:_="" ma:_="" ma:contentTypeName="TemplateFile" ma:contentTypeID="0x0101006EDDDB5EE6D98C44930B742096920B300400F5B6D36B3EF94B4E9A635CDF2A18F5B8" ma:contentTypeVersion="36" ma:contentTypeDescription="Create a new document." ma:contentTypeScope="" ma:versionID="e4a5fc713301fd121d9c49aa2472189d"/>
 </file>
 
 <file path=customXml/item2.xml><?xml version="1.0" encoding="utf-8"?>
@@ -4183,7 +6164,7 @@
 </file>
 
 <file path=customXml/item3.xml><?xml version="1.0" encoding="utf-8"?>
-<ct:contentTypeSchema xmlns:ct="http://schemas.microsoft.com/office/2006/metadata/contentType" xmlns:ma="http://schemas.microsoft.com/office/2006/metadata/properties/metaAttributes" ct:_="" ma:_="" ma:contentTypeName="TemplateFile" ma:contentTypeID="0x0101006EDDDB5EE6D98C44930B742096920B300400F5B6D36B3EF94B4E9A635CDF2A18F5B8" ma:contentTypeVersion="36" ma:contentTypeDescription="Create a new document." ma:contentTypeScope="" ma:versionID="e4a5fc713301fd121d9c49aa2472189d"/>
+<p:properties xmlns:p="http://schemas.microsoft.com/office/2006/metadata/properties" xmlns:xsi="http://www.w3.org/2001/XMLSchema-instance" xmlns:pc="http://schemas.microsoft.com/office/infopath/2007/PartnerControls"/>
 </file>
 
 <file path=customXml/item4.xml><?xml version="1.0" encoding="utf-8"?>
@@ -4191,10 +6172,10 @@
 </file>
 
 <file path=customXml/itemProps1.xml><?xml version="1.0" encoding="utf-8"?>
-<ds:datastoreItem xmlns:ds="http://schemas.openxmlformats.org/officeDocument/2006/customXml" ds:itemID="{91AA16EE-032E-4B85-B96F-608F7FD41D48}">
+<ds:datastoreItem xmlns:ds="http://schemas.openxmlformats.org/officeDocument/2006/customXml" ds:itemID="{8F5EF353-18AE-40FD-BA21-5775639B7713}">
   <ds:schemaRefs>
-    <ds:schemaRef ds:uri="http://schemas.microsoft.com/office/2006/metadata/properties"/>
-    <ds:schemaRef ds:uri="http://schemas.microsoft.com/office/infopath/2007/PartnerControls"/>
+    <ds:schemaRef ds:uri="http://schemas.microsoft.com/office/2006/metadata/contentType"/>
+    <ds:schemaRef ds:uri="http://schemas.microsoft.com/office/2006/metadata/properties/metaAttributes"/>
   </ds:schemaRefs>
 </ds:datastoreItem>
 </file>
@@ -4208,16 +6189,16 @@
 </file>
 
 <file path=customXml/itemProps3.xml><?xml version="1.0" encoding="utf-8"?>
-<ds:datastoreItem xmlns:ds="http://schemas.openxmlformats.org/officeDocument/2006/customXml" ds:itemID="{8F5EF353-18AE-40FD-BA21-5775639B7713}">
+<ds:datastoreItem xmlns:ds="http://schemas.openxmlformats.org/officeDocument/2006/customXml" ds:itemID="{91AA16EE-032E-4B85-B96F-608F7FD41D48}">
   <ds:schemaRefs>
-    <ds:schemaRef ds:uri="http://schemas.microsoft.com/office/2006/metadata/contentType"/>
-    <ds:schemaRef ds:uri="http://schemas.microsoft.com/office/2006/metadata/properties/metaAttributes"/>
+    <ds:schemaRef ds:uri="http://schemas.microsoft.com/office/2006/metadata/properties"/>
+    <ds:schemaRef ds:uri="http://schemas.microsoft.com/office/infopath/2007/PartnerControls"/>
   </ds:schemaRefs>
 </ds:datastoreItem>
 </file>
 
 <file path=customXml/itemProps4.xml><?xml version="1.0" encoding="utf-8"?>
-<ds:datastoreItem xmlns:ds="http://schemas.openxmlformats.org/officeDocument/2006/customXml" ds:itemID="{B86119E4-C3F1-4336-A933-4546DC802B77}">
+<ds:datastoreItem xmlns:ds="http://schemas.openxmlformats.org/officeDocument/2006/customXml" ds:itemID="{B2A58359-FF92-4315-939E-448B6430161B}">
   <ds:schemaRefs>
     <ds:schemaRef ds:uri="http://schemas.openxmlformats.org/officeDocument/2006/bibliography"/>
   </ds:schemaRefs>

</xml_diff>